<commit_message>
changes in references style
</commit_message>
<xml_diff>
--- a/analysis/paper/paper.docx
+++ b/analysis/paper/paper.docx
@@ -215,7 +215,7 @@
         <w:pStyle w:val="Date"/>
       </w:pPr>
       <w:r>
-        <w:t xml:space="preserve">2018-06-06</w:t>
+        <w:t xml:space="preserve">2019-01-29</w:t>
       </w:r>
     </w:p>
     <w:p>
@@ -1622,7 +1622,7 @@
         <w:t xml:space="preserve"> </w:t>
       </w:r>
       <w:r>
-        <w:t xml:space="preserve">(e.g. Porraz 2009; Rios-Garaizar 2016; Picin 2017)</w:t>
+        <w:t xml:space="preserve">(e.g. Porraz 2009; Picin 2017; Rios-Garaizar 2016)</w:t>
       </w:r>
       <w:r>
         <w:t xml:space="preserve">. Most times, it is, in one way or another, related to work on settlement patterns, starting with the classic Binford’ studies on the Nunamiut settlement system and related discussion of site structuring and intra-site spatial organization</w:t>
@@ -1640,7 +1640,7 @@
         <w:t xml:space="preserve"> </w:t>
       </w:r>
       <w:r>
-        <w:t xml:space="preserve">(e.g. Binford 1980; Kuhn 1992; Kelly 1995; Amick 1996; Barton and Riel-Salvatore 2014; Nishiaki and Akazawa 2015)</w:t>
+        <w:t xml:space="preserve">(e.g. Binford 1980; Amick 1996; Barton and Riel-Salvatore 2014; Kelly 1995; Kuhn 1992; Nishiaki and Akazawa 2015)</w:t>
       </w:r>
       <w:r>
         <w:t xml:space="preserve">.</w:t>
@@ -2104,7 +2104,7 @@
         <w:t xml:space="preserve"> </w:t>
       </w:r>
       <w:r>
-        <w:t xml:space="preserve">(e.g. Madsen et al. 2006; Porraz 2009; Crassard et al. 2013; Rios-Garaizar 2016; Bretzke et al. 2017; Terradillos-Bernal et al. 2017)</w:t>
+        <w:t xml:space="preserve">(e.g. Madsen et al. 2006; Bretzke et al. 2017; Crassard et al. 2013; Porraz 2009; Rios-Garaizar 2016; Terradillos-Bernal et al. 2017)</w:t>
       </w:r>
       <w:r>
         <w:t xml:space="preserve">. Other studies have furthered improved those concepts, with both descriptions of criteria and their application</w:t>
@@ -2113,7 +2113,7 @@
         <w:t xml:space="preserve"> </w:t>
       </w:r>
       <w:r>
-        <w:t xml:space="preserve">(e.g. Barton 1990; Dillehay et al. 2011; Nishiaki and Akazawa 2015; Clark and Barton 2017)</w:t>
+        <w:t xml:space="preserve">(e.g. Barton 1990; Clark and Barton 2017; Dillehay et al. 2011; Nishiaki and Akazawa 2015)</w:t>
       </w:r>
       <w:r>
         <w:t xml:space="preserve">.</w:t>
@@ -2239,7 +2239,7 @@
         <w:t xml:space="preserve"> </w:t>
       </w:r>
       <w:r>
-        <w:t xml:space="preserve">(Riel-Salvatore and Barton 2004; Barton and Riel-Salvatore 2014; Clark and Barton 2017)</w:t>
+        <w:t xml:space="preserve">(Barton and Riel-Salvatore 2014; Clark and Barton 2017; Riel-Salvatore and Barton 2004)</w:t>
       </w:r>
       <w:r>
         <w:t xml:space="preserve">, following Binford’s perspective, have argued for a continuum in the use of space and time between residential (Foragers) and logistical (Collectors) patterns, that can be measured in the archaeological record using the relationship between artifact volumetric density and the frequency of retouched tools within each assemblage – named by the authors as the Whole Assemblage Behavioral Index (WABI). The index is expected to show a negative correlation between both variables, reflecting accumulated artifacts deriving from primarily curated to primarily expedient artifact use. Although the authors emphasize that</w:t>
@@ -2389,7 +2389,7 @@
         <w:t xml:space="preserve"> </w:t>
       </w:r>
       <w:r>
-        <w:t xml:space="preserve">(Cascalheira and Bicho 2013, 2015; Bicho et al. 2017b)</w:t>
+        <w:t xml:space="preserve">(Nuno Bicho, Cascalheira, Marreiros, et al. 2017; Cascalheira and Bicho 2013, 2015)</w:t>
       </w:r>
       <w:r>
         <w:t xml:space="preserve"> </w:t>
@@ -6115,7 +6115,7 @@
         <w:t xml:space="preserve"> </w:t>
       </w:r>
       <w:r>
-        <w:t xml:space="preserve">(Bicho et al. 2004, 2013)</w:t>
+        <w:t xml:space="preserve">(Bicho et al. 2013, 2004)</w:t>
       </w:r>
       <w:r>
         <w:t xml:space="preserve">. There are four different loci (Terrace, Slope, Rock Shelter and Rock Shelter 2) with archaeological horizons dated to the early Gravettian</w:t>
@@ -6124,7 +6124,7 @@
         <w:t xml:space="preserve"> </w:t>
       </w:r>
       <w:r>
-        <w:t xml:space="preserve">(Bicho et al. 2015, 2017a)</w:t>
+        <w:t xml:space="preserve">(Nuno Bicho, Cascalheira, and Gonçalves 2017; Bicho et al. 2015)</w:t>
       </w:r>
       <w:r>
         <w:t xml:space="preserve">, Solutrean and Magdalenian, while one of those loci (VB Terrace) has also Mesolithic and early Neolithic occupations</w:t>
@@ -6133,7 +6133,7 @@
         <w:t xml:space="preserve"> </w:t>
       </w:r>
       <w:r>
-        <w:t xml:space="preserve">(Carvalho 2007; Bicho 2009)</w:t>
+        <w:t xml:space="preserve">(Bicho 2009; Carvalho 2007)</w:t>
       </w:r>
       <w:r>
         <w:t xml:space="preserve">. Excavation followed detailed 3D location of artifacts using a Total station and full sediment screening with a 2-3 mm mesh screen.</w:t>
@@ -6167,7 +6167,7 @@
         <w:t xml:space="preserve"> </w:t>
       </w:r>
       <w:r>
-        <w:t xml:space="preserve">(Mendonça 2009; Cascalheira 2013; Cascalheira and Bicho 2015)</w:t>
+        <w:t xml:space="preserve">(Cascalheira 2013; Cascalheira and Bicho 2015; Mendonça 2009)</w:t>
       </w:r>
       <w:r>
         <w:t xml:space="preserve">. No habitat features were found in the small Magdalenian horizon but a small hearth was found in the middle of the excavated area of the VB B Solutrean Layer (Table</w:t>
@@ -6620,7 +6620,7 @@
         <w:t xml:space="preserve"> </w:t>
       </w:r>
       <w:r>
-        <w:t xml:space="preserve">(e.g. McPherron 1994; McCall 2006, 2007; Marreiros and Bicho 2013)</w:t>
+        <w:t xml:space="preserve">(e.g. McPherron 1994; Marreiros and Bicho 2013; McCall 2006, 2007)</w:t>
       </w:r>
       <w:r>
         <w:t xml:space="preserve"> </w:t>
@@ -6642,7 +6642,7 @@
         <w:pStyle w:val="BodyText"/>
       </w:pPr>
       <w:r>
-        <w:t xml:space="preserve">All analyses and data processing were accomplished in R (version 3.4.4)</w:t>
+        <w:t xml:space="preserve">All analyses and data processing were accomplished in R (version 3.5.1)</w:t>
       </w:r>
       <w:r>
         <w:t xml:space="preserve"> </w:t>
@@ -8869,7 +8869,7 @@
         <w:t xml:space="preserve"> </w:t>
       </w:r>
       <w:r>
-        <w:t xml:space="preserve">(see e.g. Villaverde et al. 1998; Riel-Salvatore and Barton 2004, 2007; Sandgathe 2005; Barton et al. 2013; Clark and Barton 2017)</w:t>
+        <w:t xml:space="preserve">(see e.g. Villaverde et al. 1998; Barton et al. 2013; Clark and Barton 2017; Riel-Salvatore and Barton 2004, 2007; Sandgathe 2005)</w:t>
       </w:r>
       <w:r>
         <w:t xml:space="preserve">. However, although the formula might excel at separating curated vs. expedient approaches, it cannot be always equated with a clear division between short-term logistic and long-term residential sites.</w:t>
@@ -8996,7 +8996,7 @@
         <w:t xml:space="preserve"> </w:t>
       </w:r>
       <w:r>
-        <w:t xml:space="preserve">(Barton and Clark 1993; Farrand 2001; Stein et al. 2003; Riel-Salvatore and Barton 2004)</w:t>
+        <w:t xml:space="preserve">(Barton and Clark 1993; Farrand 2001; Riel-Salvatore and Barton 2004; Stein et al. 2003)</w:t>
       </w:r>
       <w:r>
         <w:t xml:space="preserve">.</w:t>
@@ -9043,7 +9043,7 @@
         <w:t xml:space="preserve"> </w:t>
       </w:r>
       <w:r>
-        <w:t xml:space="preserve">(see e.g. Manne 2014; Rivals et al. 2009a; b)</w:t>
+        <w:t xml:space="preserve">(see e.g. Manne 2014; Rivals, Moncel, et al. 2009; Rivals, Schulz, et al. 2009)</w:t>
       </w:r>
       <w:r>
         <w:t xml:space="preserve">.</w:t>
@@ -9170,14 +9170,29 @@
       </w:r>
       <w:bookmarkEnd w:id="38"/>
     </w:p>
-    <w:bookmarkStart w:id="146" w:name="refs"/>
+    <w:bookmarkStart w:id="148" w:name="refs"/>
     <w:bookmarkStart w:id="39" w:name="ref-almeida_terminal_2000"/>
     <w:p>
       <w:pPr>
         <w:pStyle w:val="FirstParagraph"/>
       </w:pPr>
       <w:r>
-        <w:t xml:space="preserve">Almeida F (2000) The terminal Gravettian of Portuguese estremadura: Technological variability of the lithic industries. PhD Thesis, Southern Methodist University</w:t>
+        <w:t xml:space="preserve">Almeida, F. (2000).</w:t>
+      </w:r>
+      <w:r>
+        <w:t xml:space="preserve"> </w:t>
+      </w:r>
+      <w:r>
+        <w:rPr>
+          <w:i/>
+        </w:rPr>
+        <w:t xml:space="preserve">The terminal Gravettian of Portuguese estremadura: Technological variability of the lithic industries</w:t>
+      </w:r>
+      <w:r>
+        <w:t xml:space="preserve"> </w:t>
+      </w:r>
+      <w:r>
+        <w:t xml:space="preserve">(PhD Thesis). Southern Methodist University.</w:t>
       </w:r>
     </w:p>
     <w:bookmarkEnd w:id="39"/>
@@ -9187,10 +9202,31 @@
         <w:pStyle w:val="BodyText"/>
       </w:pPr>
       <w:r>
-        <w:t xml:space="preserve">Amick DS (1996) Regional patterns of Folsom mobility and land use in the American Southwest. World Archaeology 27:411–426. doi:</w:t>
-      </w:r>
-      <w:r>
-        <w:t xml:space="preserve"> </w:t>
+        <w:t xml:space="preserve">Amick, D. S. (1996). Regional patterns of Folsom mobility and land use in the American Southwest.</w:t>
+      </w:r>
+      <w:r>
+        <w:t xml:space="preserve"> </w:t>
+      </w:r>
+      <w:r>
+        <w:rPr>
+          <w:i/>
+        </w:rPr>
+        <w:t xml:space="preserve">World Archaeology</w:t>
+      </w:r>
+      <w:r>
+        <w:t xml:space="preserve">,</w:t>
+      </w:r>
+      <w:r>
+        <w:t xml:space="preserve"> </w:t>
+      </w:r>
+      <w:r>
+        <w:rPr>
+          <w:i/>
+        </w:rPr>
+        <w:t xml:space="preserve">27</w:t>
+      </w:r>
+      <w:r>
+        <w:t xml:space="preserve">, 411–426. doi:</w:t>
       </w:r>
       <w:hyperlink r:id="rId40">
         <w:r>
@@ -9208,7 +9244,31 @@
         <w:pStyle w:val="BodyText"/>
       </w:pPr>
       <w:r>
-        <w:t xml:space="preserve">Aubry T, Peyrouse J-B, Walter B (2003) Les feuilles de laurier de Volgu (Saône-et-Loire): Une énigme en partie résolue? PALEO Revue d’archéologie préhistorique 15:251–254</w:t>
+        <w:t xml:space="preserve">Aubry, T., Peyrouse, J.-B., &amp; Walter, B. (2003). Les feuilles de laurier de Volgu (Saône-et-Loire): Une énigme en partie résolue?</w:t>
+      </w:r>
+      <w:r>
+        <w:t xml:space="preserve"> </w:t>
+      </w:r>
+      <w:r>
+        <w:rPr>
+          <w:i/>
+        </w:rPr>
+        <w:t xml:space="preserve">PALEO. Revue d’archéologie préhistorique</w:t>
+      </w:r>
+      <w:r>
+        <w:t xml:space="preserve">,</w:t>
+      </w:r>
+      <w:r>
+        <w:t xml:space="preserve"> </w:t>
+      </w:r>
+      <w:r>
+        <w:rPr>
+          <w:i/>
+        </w:rPr>
+        <w:t xml:space="preserve">15</w:t>
+      </w:r>
+      <w:r>
+        <w:t xml:space="preserve">, 251–254.</w:t>
       </w:r>
     </w:p>
     <w:bookmarkEnd w:id="42"/>
@@ -9218,10 +9278,31 @@
         <w:pStyle w:val="BodyText"/>
       </w:pPr>
       <w:r>
-        <w:t xml:space="preserve">Barton CM (1990) Stone Tools and Paleolithic Settlement in the Iberian Peninsula. Proceedings of the Prehistoric Society 56:15–32. doi:</w:t>
-      </w:r>
-      <w:r>
-        <w:t xml:space="preserve"> </w:t>
+        <w:t xml:space="preserve">Barton, C. M. (1990). Stone Tools and Paleolithic Settlement in the Iberian Peninsula.</w:t>
+      </w:r>
+      <w:r>
+        <w:t xml:space="preserve"> </w:t>
+      </w:r>
+      <w:r>
+        <w:rPr>
+          <w:i/>
+        </w:rPr>
+        <w:t xml:space="preserve">Proceedings of the Prehistoric Society</w:t>
+      </w:r>
+      <w:r>
+        <w:t xml:space="preserve">,</w:t>
+      </w:r>
+      <w:r>
+        <w:t xml:space="preserve"> </w:t>
+      </w:r>
+      <w:r>
+        <w:rPr>
+          <w:i/>
+        </w:rPr>
+        <w:t xml:space="preserve">56</w:t>
+      </w:r>
+      <w:r>
+        <w:t xml:space="preserve">, 15–32. doi:</w:t>
       </w:r>
       <w:hyperlink r:id="rId43">
         <w:r>
@@ -9239,7 +9320,22 @@
         <w:pStyle w:val="BodyText"/>
       </w:pPr>
       <w:r>
-        <w:t xml:space="preserve">Barton CM, Clark GA (1993) Cultural and natural formation processes in late Quaternary cave and rockshelter sites of western Europe and the Near East. In: Goldberg P, Nash DT, Petraglia MD (eds) Formation Processes in Archaeological Context. Prehistory Press, Madison, WI., pp 33–52</w:t>
+        <w:t xml:space="preserve">Barton, C. M., &amp; Clark, G. A. (1993). Cultural and natural formation processes in late Quaternary cave and rockshelter sites of western Europe and the Near East. In P. Goldberg, D. T. Nash, &amp; M. D. Petraglia (Eds.),</w:t>
+      </w:r>
+      <w:r>
+        <w:t xml:space="preserve"> </w:t>
+      </w:r>
+      <w:r>
+        <w:rPr>
+          <w:i/>
+        </w:rPr>
+        <w:t xml:space="preserve">Formation Processes in Archaeological Context</w:t>
+      </w:r>
+      <w:r>
+        <w:t xml:space="preserve"> </w:t>
+      </w:r>
+      <w:r>
+        <w:t xml:space="preserve">(pp. 33–52). Madison, WI.: Prehistory Press.</w:t>
       </w:r>
     </w:p>
     <w:bookmarkEnd w:id="45"/>
@@ -9249,10 +9345,31 @@
         <w:pStyle w:val="BodyText"/>
       </w:pPr>
       <w:r>
-        <w:t xml:space="preserve">Barton CM, Riel-Salvatore J (2014) The formation of lithic assemblages. Journal of Archaeological Science 46:334–352. doi:</w:t>
-      </w:r>
-      <w:r>
-        <w:t xml:space="preserve"> </w:t>
+        <w:t xml:space="preserve">Barton, C. M., &amp; Riel-Salvatore, J. (2014). The formation of lithic assemblages.</w:t>
+      </w:r>
+      <w:r>
+        <w:t xml:space="preserve"> </w:t>
+      </w:r>
+      <w:r>
+        <w:rPr>
+          <w:i/>
+        </w:rPr>
+        <w:t xml:space="preserve">Journal of Archaeological Science</w:t>
+      </w:r>
+      <w:r>
+        <w:t xml:space="preserve">,</w:t>
+      </w:r>
+      <w:r>
+        <w:t xml:space="preserve"> </w:t>
+      </w:r>
+      <w:r>
+        <w:rPr>
+          <w:i/>
+        </w:rPr>
+        <w:t xml:space="preserve">46</w:t>
+      </w:r>
+      <w:r>
+        <w:t xml:space="preserve">, 334–352. doi:</w:t>
       </w:r>
       <w:hyperlink r:id="rId46">
         <w:r>
@@ -9270,10 +9387,31 @@
         <w:pStyle w:val="BodyText"/>
       </w:pPr>
       <w:r>
-        <w:t xml:space="preserve">Barton CM, Villaverde V, Zilhão J et al (2013) In glacial environments beyond glacial terrains: Human eco-dynamics in late Pleistocene Mediterranean Iberia. Quaternary International 318:53–68. doi:</w:t>
-      </w:r>
-      <w:r>
-        <w:t xml:space="preserve"> </w:t>
+        <w:t xml:space="preserve">Barton, C. M., Villaverde, V., Zilhão, J., Aura, J. E., Garcia, O., &amp; Badal, E. (2013). In glacial environments beyond glacial terrains: Human eco-dynamics in late Pleistocene Mediterranean Iberia.</w:t>
+      </w:r>
+      <w:r>
+        <w:t xml:space="preserve"> </w:t>
+      </w:r>
+      <w:r>
+        <w:rPr>
+          <w:i/>
+        </w:rPr>
+        <w:t xml:space="preserve">Quaternary International</w:t>
+      </w:r>
+      <w:r>
+        <w:t xml:space="preserve">,</w:t>
+      </w:r>
+      <w:r>
+        <w:t xml:space="preserve"> </w:t>
+      </w:r>
+      <w:r>
+        <w:rPr>
+          <w:i/>
+        </w:rPr>
+        <w:t xml:space="preserve">318</w:t>
+      </w:r>
+      <w:r>
+        <w:t xml:space="preserve">, 53–68. doi:</w:t>
       </w:r>
       <w:hyperlink r:id="rId48">
         <w:r>
@@ -9285,43 +9423,130 @@
       </w:hyperlink>
     </w:p>
     <w:bookmarkEnd w:id="49"/>
-    <w:bookmarkStart w:id="50" w:name="ref-bicho_end_1994"/>
+    <w:bookmarkStart w:id="50" w:name="ref-bicho_technological_1992"/>
     <w:p>
       <w:pPr>
         <w:pStyle w:val="BodyText"/>
       </w:pPr>
       <w:r>
-        <w:t xml:space="preserve">Bicho N (1994) The End of the Paleolithic and the Mesolithic in Portuga. Current Anthropology 35:664–674</w:t>
+        <w:t xml:space="preserve">Bicho, N. (1992).</w:t>
+      </w:r>
+      <w:r>
+        <w:t xml:space="preserve"> </w:t>
+      </w:r>
+      <w:r>
+        <w:rPr>
+          <w:i/>
+        </w:rPr>
+        <w:t xml:space="preserve">Technological change in the final upper paleolithic of Rio Maior, Portuguese Estremadura</w:t>
+      </w:r>
+      <w:r>
+        <w:t xml:space="preserve"> </w:t>
+      </w:r>
+      <w:r>
+        <w:t xml:space="preserve">(PhD thesis). Southern Methodist University.</w:t>
       </w:r>
     </w:p>
     <w:bookmarkEnd w:id="50"/>
-    <w:bookmarkStart w:id="51" w:name="ref-bicho_extinction_2005"/>
+    <w:bookmarkStart w:id="51" w:name="ref-bicho_late_1993"/>
     <w:p>
       <w:pPr>
         <w:pStyle w:val="BodyText"/>
       </w:pPr>
       <w:r>
-        <w:t xml:space="preserve">Bicho N (2005) The extinction of Neanderthals and the emergence of the Upper Paleolithic in Portugal. Promontoria 3:173–228</w:t>
+        <w:t xml:space="preserve">Bicho, N. (1993). Late Glacial prehistory of central and southern Portugal.</w:t>
+      </w:r>
+      <w:r>
+        <w:t xml:space="preserve"> </w:t>
+      </w:r>
+      <w:r>
+        <w:rPr>
+          <w:i/>
+        </w:rPr>
+        <w:t xml:space="preserve">Antiquity</w:t>
+      </w:r>
+      <w:r>
+        <w:t xml:space="preserve">,</w:t>
+      </w:r>
+      <w:r>
+        <w:t xml:space="preserve"> </w:t>
+      </w:r>
+      <w:r>
+        <w:rPr>
+          <w:i/>
+        </w:rPr>
+        <w:t xml:space="preserve">67</w:t>
+      </w:r>
+      <w:r>
+        <w:t xml:space="preserve">, 761–775.</w:t>
       </w:r>
     </w:p>
     <w:bookmarkEnd w:id="51"/>
-    <w:bookmarkStart w:id="52" w:name="ref-bicho_late_1993"/>
+    <w:bookmarkStart w:id="52" w:name="ref-bicho_end_1994"/>
     <w:p>
       <w:pPr>
         <w:pStyle w:val="BodyText"/>
       </w:pPr>
       <w:r>
-        <w:t xml:space="preserve">Bicho N (1993) Late Glacial prehistory of central and southern Portugal. Antiquity 67:761–775</w:t>
+        <w:t xml:space="preserve">Bicho, N. (1994). The End of the Paleolithic and the Mesolithic in Portuga.</w:t>
+      </w:r>
+      <w:r>
+        <w:t xml:space="preserve"> </w:t>
+      </w:r>
+      <w:r>
+        <w:rPr>
+          <w:i/>
+        </w:rPr>
+        <w:t xml:space="preserve">Current Anthropology</w:t>
+      </w:r>
+      <w:r>
+        <w:t xml:space="preserve">,</w:t>
+      </w:r>
+      <w:r>
+        <w:t xml:space="preserve"> </w:t>
+      </w:r>
+      <w:r>
+        <w:rPr>
+          <w:i/>
+        </w:rPr>
+        <w:t xml:space="preserve">35</w:t>
+      </w:r>
+      <w:r>
+        <w:t xml:space="preserve">, 664–674.</w:t>
       </w:r>
     </w:p>
     <w:bookmarkEnd w:id="52"/>
-    <w:bookmarkStart w:id="53" w:name="ref-bicho_technological_1992"/>
+    <w:bookmarkStart w:id="53" w:name="ref-bicho_extinction_2005"/>
     <w:p>
       <w:pPr>
         <w:pStyle w:val="BodyText"/>
       </w:pPr>
       <w:r>
-        <w:t xml:space="preserve">Bicho N (1992) Technological change in the final upper paleolithic of Rio Maior, Portuguese Estremadura. PhD thesis, Southern Methodist University.</w:t>
+        <w:t xml:space="preserve">Bicho, N. (2005). The extinction of Neanderthals and the emergence of the Upper Paleolithic in Portugal.</w:t>
+      </w:r>
+      <w:r>
+        <w:t xml:space="preserve"> </w:t>
+      </w:r>
+      <w:r>
+        <w:rPr>
+          <w:i/>
+        </w:rPr>
+        <w:t xml:space="preserve">Promontoria</w:t>
+      </w:r>
+      <w:r>
+        <w:t xml:space="preserve">,</w:t>
+      </w:r>
+      <w:r>
+        <w:t xml:space="preserve"> </w:t>
+      </w:r>
+      <w:r>
+        <w:rPr>
+          <w:i/>
+        </w:rPr>
+        <w:t xml:space="preserve">3</w:t>
+      </w:r>
+      <w:r>
+        <w:t xml:space="preserve">, 173–228.</w:t>
       </w:r>
     </w:p>
     <w:bookmarkEnd w:id="53"/>
@@ -9331,7 +9556,31 @@
         <w:pStyle w:val="BodyText"/>
       </w:pPr>
       <w:r>
-        <w:t xml:space="preserve">Bicho N (2009) On the edge: Early Holocene adaptations in Southwestern Iberia. Journal of Anthropological Research 65:185–206</w:t>
+        <w:t xml:space="preserve">Bicho, N. (2009). On the edge: Early Holocene adaptations in Southwestern Iberia.</w:t>
+      </w:r>
+      <w:r>
+        <w:t xml:space="preserve"> </w:t>
+      </w:r>
+      <w:r>
+        <w:rPr>
+          <w:i/>
+        </w:rPr>
+        <w:t xml:space="preserve">Journal of Anthropological Research</w:t>
+      </w:r>
+      <w:r>
+        <w:t xml:space="preserve">,</w:t>
+      </w:r>
+      <w:r>
+        <w:t xml:space="preserve"> </w:t>
+      </w:r>
+      <w:r>
+        <w:rPr>
+          <w:i/>
+        </w:rPr>
+        <w:t xml:space="preserve">65</w:t>
+      </w:r>
+      <w:r>
+        <w:t xml:space="preserve">, 185–206.</w:t>
       </w:r>
     </w:p>
     <w:bookmarkEnd w:id="54"/>
@@ -9341,7 +9590,31 @@
         <w:pStyle w:val="BodyText"/>
       </w:pPr>
       <w:r>
-        <w:t xml:space="preserve">Bicho N, Cascalheira J, Gonçalves C (2017a) Early Upper Paleolithic colonization across Europe: Time and mode of the Gravettian diffusion. PLoS One 12:e0178506</w:t>
+        <w:t xml:space="preserve">Bicho, N., Cascalheira, J., &amp; Gonçalves, C. (2017). Early Upper Paleolithic colonization across Europe: Time and mode of the Gravettian diffusion.</w:t>
+      </w:r>
+      <w:r>
+        <w:t xml:space="preserve"> </w:t>
+      </w:r>
+      <w:r>
+        <w:rPr>
+          <w:i/>
+        </w:rPr>
+        <w:t xml:space="preserve">PLoS One</w:t>
+      </w:r>
+      <w:r>
+        <w:t xml:space="preserve">,</w:t>
+      </w:r>
+      <w:r>
+        <w:t xml:space="preserve"> </w:t>
+      </w:r>
+      <w:r>
+        <w:rPr>
+          <w:i/>
+        </w:rPr>
+        <w:t xml:space="preserve">12</w:t>
+      </w:r>
+      <w:r>
+        <w:t xml:space="preserve">, e0178506.</w:t>
       </w:r>
     </w:p>
     <w:bookmarkEnd w:id="55"/>
@@ -9351,7 +9624,31 @@
         <w:pStyle w:val="BodyText"/>
       </w:pPr>
       <w:r>
-        <w:t xml:space="preserve">Bicho N, Cascalheira J, Marreiros J, Pereira T (2017b) Rapid climatic events and long term cultural change: The case of the Portuguese Upper Paleolithic. Quaternary International 428:3–16</w:t>
+        <w:t xml:space="preserve">Bicho, N., Cascalheira, J., Marreiros, J., &amp; Pereira, T. (2017). Rapid climatic events and long term cultural change: The case of the Portuguese Upper Paleolithic.</w:t>
+      </w:r>
+      <w:r>
+        <w:t xml:space="preserve"> </w:t>
+      </w:r>
+      <w:r>
+        <w:rPr>
+          <w:i/>
+        </w:rPr>
+        <w:t xml:space="preserve">Quaternary International</w:t>
+      </w:r>
+      <w:r>
+        <w:t xml:space="preserve">,</w:t>
+      </w:r>
+      <w:r>
+        <w:t xml:space="preserve"> </w:t>
+      </w:r>
+      <w:r>
+        <w:rPr>
+          <w:i/>
+        </w:rPr>
+        <w:t xml:space="preserve">428</w:t>
+      </w:r>
+      <w:r>
+        <w:t xml:space="preserve">, 3–16.</w:t>
       </w:r>
     </w:p>
     <w:bookmarkEnd w:id="56"/>
@@ -9361,10 +9658,31 @@
         <w:pStyle w:val="BodyText"/>
       </w:pPr>
       <w:r>
-        <w:t xml:space="preserve">Bicho N, Haws J, Hockett B (2006) Two sides of the same coin—rocks, bones and site function of Picareiro Cave, central Portugal. Journal of Anthropological Archaeology 25:485–499. doi:</w:t>
-      </w:r>
-      <w:r>
-        <w:t xml:space="preserve"> </w:t>
+        <w:t xml:space="preserve">Bicho, N., Haws, J., &amp; Hockett, B. (2006). Two sides of the same coin—rocks, bones and site function of Picareiro Cave, central Portugal.</w:t>
+      </w:r>
+      <w:r>
+        <w:t xml:space="preserve"> </w:t>
+      </w:r>
+      <w:r>
+        <w:rPr>
+          <w:i/>
+        </w:rPr>
+        <w:t xml:space="preserve">Journal of Anthropological Archaeology</w:t>
+      </w:r>
+      <w:r>
+        <w:t xml:space="preserve">,</w:t>
+      </w:r>
+      <w:r>
+        <w:t xml:space="preserve"> </w:t>
+      </w:r>
+      <w:r>
+        <w:rPr>
+          <w:i/>
+        </w:rPr>
+        <w:t xml:space="preserve">25</w:t>
+      </w:r>
+      <w:r>
+        <w:t xml:space="preserve">, 485–499. doi:</w:t>
       </w:r>
       <w:hyperlink r:id="rId57">
         <w:r>
@@ -9382,10 +9700,31 @@
         <w:pStyle w:val="BodyText"/>
       </w:pPr>
       <w:r>
-        <w:t xml:space="preserve">Bicho N, Manne T, Marreiros J et al (2013) The ecodynamics of the first modern humans in Southwestern Iberia: The case of Vale Boi, Portugal. Quaternary International 318:102–116. doi:</w:t>
-      </w:r>
-      <w:r>
-        <w:t xml:space="preserve"> </w:t>
+        <w:t xml:space="preserve">Bicho, N., Manne, T., Marreiros, J., Cascalheira, J., Pereira, T., Tátá, F., et al. (2013). The ecodynamics of the first modern humans in Southwestern Iberia: The case of Vale Boi, Portugal.</w:t>
+      </w:r>
+      <w:r>
+        <w:t xml:space="preserve"> </w:t>
+      </w:r>
+      <w:r>
+        <w:rPr>
+          <w:i/>
+        </w:rPr>
+        <w:t xml:space="preserve">Quaternary International</w:t>
+      </w:r>
+      <w:r>
+        <w:t xml:space="preserve">,</w:t>
+      </w:r>
+      <w:r>
+        <w:t xml:space="preserve"> </w:t>
+      </w:r>
+      <w:r>
+        <w:rPr>
+          <w:i/>
+        </w:rPr>
+        <w:t xml:space="preserve">318</w:t>
+      </w:r>
+      <w:r>
+        <w:t xml:space="preserve">, 102–116. doi:</w:t>
       </w:r>
       <w:hyperlink r:id="rId59">
         <w:r>
@@ -9403,10 +9742,31 @@
         <w:pStyle w:val="BodyText"/>
       </w:pPr>
       <w:r>
-        <w:t xml:space="preserve">Bicho N, Marreiros J, Cascalheira J et al (2015) Bayesian modeling and the chronology of the Portuguese Gravettian. Quaternary International 359-360:499–509. doi:</w:t>
-      </w:r>
-      <w:r>
-        <w:t xml:space="preserve"> </w:t>
+        <w:t xml:space="preserve">Bicho, N., Marreiros, J., Cascalheira, J., Pereira, T., &amp; Haws, J. (2015). Bayesian modeling and the chronology of the Portuguese Gravettian.</w:t>
+      </w:r>
+      <w:r>
+        <w:t xml:space="preserve"> </w:t>
+      </w:r>
+      <w:r>
+        <w:rPr>
+          <w:i/>
+        </w:rPr>
+        <w:t xml:space="preserve">Quaternary International</w:t>
+      </w:r>
+      <w:r>
+        <w:t xml:space="preserve">,</w:t>
+      </w:r>
+      <w:r>
+        <w:t xml:space="preserve"> </w:t>
+      </w:r>
+      <w:r>
+        <w:rPr>
+          <w:i/>
+        </w:rPr>
+        <w:t xml:space="preserve">359-360</w:t>
+      </w:r>
+      <w:r>
+        <w:t xml:space="preserve">, 499–509. doi:</w:t>
       </w:r>
       <w:hyperlink r:id="rId61">
         <w:r>
@@ -9424,7 +9784,19 @@
         <w:pStyle w:val="BodyText"/>
       </w:pPr>
       <w:r>
-        <w:t xml:space="preserve">Bicho N, Marreiros J, Cascalheira J, Raja M (2016) An Early Gravettian Point Cache from Vale Boi: Implications for the Arrival of Anatomically Modern Humans to Southern Iberia. Paper presented at 81st Annual Meeting of the Society for American Archaeology</w:t>
+        <w:t xml:space="preserve">Bicho, N., Marreiros, J., Cascalheira, J., &amp; Raja, M. (2016). An Early Gravettian Point Cache from Vale Boi: Implications for the Arrival of Anatomically Modern Humans to Southern Iberia.</w:t>
+      </w:r>
+      <w:r>
+        <w:t xml:space="preserve"> </w:t>
+      </w:r>
+      <w:r>
+        <w:rPr>
+          <w:i/>
+        </w:rPr>
+        <w:t xml:space="preserve">Paper presented at 81st Annual Meeting of the Society for American Archaeology</w:t>
+      </w:r>
+      <w:r>
+        <w:t xml:space="preserve">.</w:t>
       </w:r>
     </w:p>
     <w:bookmarkEnd w:id="63"/>
@@ -9434,57 +9806,156 @@
         <w:pStyle w:val="BodyText"/>
       </w:pPr>
       <w:r>
-        <w:t xml:space="preserve">Bicho N, Stiner MC, Lindly J (2004) Shell ornaments, bone tools and long distance connections in the Upper Paleolithic of Southern Portugal. In: Otte M (ed) La Spiritualité - Actes du colloque International de Liège. Études et Recherches Archéologiques de l’Université de Liège, Liège, pp 71–80</w:t>
+        <w:t xml:space="preserve">Bicho, N., Stiner, M. C., &amp; Lindly, J. (2004). Shell ornaments, bone tools and long distance connections in the Upper Paleolithic of Southern Portugal. In M. Otte (Ed.),</w:t>
+      </w:r>
+      <w:r>
+        <w:t xml:space="preserve"> </w:t>
+      </w:r>
+      <w:r>
+        <w:rPr>
+          <w:i/>
+        </w:rPr>
+        <w:t xml:space="preserve">La Spiritualité - Actes du colloque International de Liège</w:t>
+      </w:r>
+      <w:r>
+        <w:t xml:space="preserve"> </w:t>
+      </w:r>
+      <w:r>
+        <w:t xml:space="preserve">(Vol. ERAUL 106, pp. 71–80). Liège: Études et Recherches Archéologiques de l’Université de Liège.</w:t>
       </w:r>
     </w:p>
     <w:bookmarkEnd w:id="64"/>
-    <w:bookmarkStart w:id="65" w:name="ref-binford_bones:_1981"/>
+    <w:bookmarkStart w:id="65" w:name="ref-binford_dimensional_1978"/>
     <w:p>
       <w:pPr>
         <w:pStyle w:val="BodyText"/>
       </w:pPr>
       <w:r>
-        <w:t xml:space="preserve">Binford LR (1981) Bones: Ancient men and modern myths. Academic Press, New York</w:t>
+        <w:t xml:space="preserve">Binford, L. R. (1978a). Dimensional analysis of behavior and site structure: Learning from an Eskimo hunting stand.</w:t>
+      </w:r>
+      <w:r>
+        <w:t xml:space="preserve"> </w:t>
+      </w:r>
+      <w:r>
+        <w:rPr>
+          <w:i/>
+        </w:rPr>
+        <w:t xml:space="preserve">American Antiquity</w:t>
+      </w:r>
+      <w:r>
+        <w:t xml:space="preserve">,</w:t>
+      </w:r>
+      <w:r>
+        <w:t xml:space="preserve"> </w:t>
+      </w:r>
+      <w:r>
+        <w:rPr>
+          <w:i/>
+        </w:rPr>
+        <w:t xml:space="preserve">43</w:t>
+      </w:r>
+      <w:r>
+        <w:t xml:space="preserve">, 330–361.</w:t>
       </w:r>
     </w:p>
     <w:bookmarkEnd w:id="65"/>
-    <w:bookmarkStart w:id="66" w:name="ref-binford_dimensional_1978"/>
+    <w:bookmarkStart w:id="66" w:name="ref-binford_nunamiut_1978"/>
     <w:p>
       <w:pPr>
         <w:pStyle w:val="BodyText"/>
       </w:pPr>
       <w:r>
-        <w:t xml:space="preserve">Binford LR (1978a) Dimensional analysis of behavior and site structure: Learning from an Eskimo hunting stand. American Antiquity 43:330–361</w:t>
+        <w:t xml:space="preserve">Binford, L. R. (1978b).</w:t>
+      </w:r>
+      <w:r>
+        <w:t xml:space="preserve"> </w:t>
+      </w:r>
+      <w:r>
+        <w:rPr>
+          <w:i/>
+        </w:rPr>
+        <w:t xml:space="preserve">Nunamiut ethnoarchaeology</w:t>
+      </w:r>
+      <w:r>
+        <w:t xml:space="preserve">. New York: Academic Press.</w:t>
       </w:r>
     </w:p>
     <w:bookmarkEnd w:id="66"/>
-    <w:bookmarkStart w:id="67" w:name="ref-binford_nunamiut_1978"/>
+    <w:bookmarkStart w:id="67" w:name="ref-binford_willow_1980"/>
     <w:p>
       <w:pPr>
         <w:pStyle w:val="BodyText"/>
       </w:pPr>
       <w:r>
-        <w:t xml:space="preserve">Binford LR (1978b) Nunamiut ethnoarchaeology. Academic Press, New York</w:t>
+        <w:t xml:space="preserve">Binford, L. R. (1980). Willow smoke and dogs’ tails: Hunter-gatherer settlement systems and archaeological site formation.</w:t>
+      </w:r>
+      <w:r>
+        <w:t xml:space="preserve"> </w:t>
+      </w:r>
+      <w:r>
+        <w:rPr>
+          <w:i/>
+        </w:rPr>
+        <w:t xml:space="preserve">American Antiquity</w:t>
+      </w:r>
+      <w:r>
+        <w:t xml:space="preserve">, 4–20.</w:t>
       </w:r>
     </w:p>
     <w:bookmarkEnd w:id="67"/>
-    <w:bookmarkStart w:id="68" w:name="ref-binford_archaeology_1982"/>
+    <w:bookmarkStart w:id="68" w:name="ref-binford_bones:_1981"/>
     <w:p>
       <w:pPr>
         <w:pStyle w:val="BodyText"/>
       </w:pPr>
       <w:r>
-        <w:t xml:space="preserve">Binford LR (1982) The archaeology of place. Journal of Anthropological Archaeology 1:5–31</w:t>
+        <w:t xml:space="preserve">Binford, L. R. (1981).</w:t>
+      </w:r>
+      <w:r>
+        <w:t xml:space="preserve"> </w:t>
+      </w:r>
+      <w:r>
+        <w:rPr>
+          <w:i/>
+        </w:rPr>
+        <w:t xml:space="preserve">Bones: Ancient men and modern myths</w:t>
+      </w:r>
+      <w:r>
+        <w:t xml:space="preserve">. New York: Academic Press.</w:t>
       </w:r>
     </w:p>
     <w:bookmarkEnd w:id="68"/>
-    <w:bookmarkStart w:id="69" w:name="ref-binford_willow_1980"/>
+    <w:bookmarkStart w:id="69" w:name="ref-binford_archaeology_1982"/>
     <w:p>
       <w:pPr>
         <w:pStyle w:val="BodyText"/>
       </w:pPr>
       <w:r>
-        <w:t xml:space="preserve">Binford LR (1980) Willow smoke and dogs’ tails: Hunter-gatherer settlement systems and archaeological site formation. American Antiquity 4–20</w:t>
+        <w:t xml:space="preserve">Binford, L. R. (1982). The archaeology of place.</w:t>
+      </w:r>
+      <w:r>
+        <w:t xml:space="preserve"> </w:t>
+      </w:r>
+      <w:r>
+        <w:rPr>
+          <w:i/>
+        </w:rPr>
+        <w:t xml:space="preserve">Journal of Anthropological Archaeology</w:t>
+      </w:r>
+      <w:r>
+        <w:t xml:space="preserve">,</w:t>
+      </w:r>
+      <w:r>
+        <w:t xml:space="preserve"> </w:t>
+      </w:r>
+      <w:r>
+        <w:rPr>
+          <w:i/>
+        </w:rPr>
+        <w:t xml:space="preserve">1</w:t>
+      </w:r>
+      <w:r>
+        <w:t xml:space="preserve">, 5–31.</w:t>
       </w:r>
     </w:p>
     <w:bookmarkEnd w:id="69"/>
@@ -9494,7 +9965,31 @@
         <w:pStyle w:val="BodyText"/>
       </w:pPr>
       <w:r>
-        <w:t xml:space="preserve">Bleed P (1986) The optimal design of hunting weapons: Maintainability or reliability. American Antiquity 51:737–747</w:t>
+        <w:t xml:space="preserve">Bleed, P. (1986). The optimal design of hunting weapons: Maintainability or reliability.</w:t>
+      </w:r>
+      <w:r>
+        <w:t xml:space="preserve"> </w:t>
+      </w:r>
+      <w:r>
+        <w:rPr>
+          <w:i/>
+        </w:rPr>
+        <w:t xml:space="preserve">American Antiquity</w:t>
+      </w:r>
+      <w:r>
+        <w:t xml:space="preserve">,</w:t>
+      </w:r>
+      <w:r>
+        <w:t xml:space="preserve"> </w:t>
+      </w:r>
+      <w:r>
+        <w:rPr>
+          <w:i/>
+        </w:rPr>
+        <w:t xml:space="preserve">51</w:t>
+      </w:r>
+      <w:r>
+        <w:t xml:space="preserve">, 737–747.</w:t>
       </w:r>
     </w:p>
     <w:bookmarkEnd w:id="70"/>
@@ -9504,7 +9999,31 @@
         <w:pStyle w:val="BodyText"/>
       </w:pPr>
       <w:r>
-        <w:t xml:space="preserve">Bretzke K, Kandel AW, Conard NJ (2017) The Middle Paleolithic sequence of Wadi Mushkuna Rockshelter and its implications for hominin settlement dynamics in western Syria. Quaternary International 435:106–114</w:t>
+        <w:t xml:space="preserve">Bretzke, K., Kandel, A. W., &amp; Conard, N. J. (2017). The Middle Paleolithic sequence of Wadi Mushkuna Rockshelter and its implications for hominin settlement dynamics in western Syria.</w:t>
+      </w:r>
+      <w:r>
+        <w:t xml:space="preserve"> </w:t>
+      </w:r>
+      <w:r>
+        <w:rPr>
+          <w:i/>
+        </w:rPr>
+        <w:t xml:space="preserve">Quaternary International</w:t>
+      </w:r>
+      <w:r>
+        <w:t xml:space="preserve">,</w:t>
+      </w:r>
+      <w:r>
+        <w:t xml:space="preserve"> </w:t>
+      </w:r>
+      <w:r>
+        <w:rPr>
+          <w:i/>
+        </w:rPr>
+        <w:t xml:space="preserve">435</w:t>
+      </w:r>
+      <w:r>
+        <w:t xml:space="preserve">, 106–114.</w:t>
       </w:r>
     </w:p>
     <w:bookmarkEnd w:id="71"/>
@@ -9514,7 +10033,19 @@
         <w:pStyle w:val="BodyText"/>
       </w:pPr>
       <w:r>
-        <w:t xml:space="preserve">Carbonell E (ed) (2012) High resolution archaeology and Neanderthal behavior : Time and space in Level J of Abric Romaní (Capellades, Spain) /. Springer, Dordrecht, Netherlands</w:t>
+        <w:t xml:space="preserve">Carbonell, E. (Ed.). (2012).</w:t>
+      </w:r>
+      <w:r>
+        <w:t xml:space="preserve"> </w:t>
+      </w:r>
+      <w:r>
+        <w:rPr>
+          <w:i/>
+        </w:rPr>
+        <w:t xml:space="preserve">High resolution archaeology and Neanderthal behavior : Time and space in Level J of Abric Romaní (Capellades, Spain) /</w:t>
+      </w:r>
+      <w:r>
+        <w:t xml:space="preserve">. Dordrecht, Netherlands: Springer,</w:t>
       </w:r>
     </w:p>
     <w:bookmarkEnd w:id="72"/>
@@ -9524,42 +10055,147 @@
         <w:pStyle w:val="BodyText"/>
       </w:pPr>
       <w:r>
-        <w:t xml:space="preserve">Carvalho AF (2007) A neolitização do Portugal meridional: Os exemplos do Maciço calcário estremenho e do Algarve ocidental. PhD thesis, Universidade do Algarve</w:t>
+        <w:t xml:space="preserve">Carvalho, A. F. (2007).</w:t>
+      </w:r>
+      <w:r>
+        <w:t xml:space="preserve"> </w:t>
+      </w:r>
+      <w:r>
+        <w:rPr>
+          <w:i/>
+        </w:rPr>
+        <w:t xml:space="preserve">A neolitização do Portugal meridional: Os exemplos do Maciço calcário estremenho e do Algarve ocidental</w:t>
+      </w:r>
+      <w:r>
+        <w:t xml:space="preserve"> </w:t>
+      </w:r>
+      <w:r>
+        <w:t xml:space="preserve">(PhD thesis). Universidade do Algarve.</w:t>
       </w:r>
     </w:p>
     <w:bookmarkEnd w:id="73"/>
-    <w:bookmarkStart w:id="74" w:name="ref-cascalheira_influencia_2013"/>
+    <w:bookmarkStart w:id="74" w:name="ref-cascalheira_tecnologia_2010"/>
     <w:p>
       <w:pPr>
         <w:pStyle w:val="BodyText"/>
       </w:pPr>
       <w:r>
-        <w:t xml:space="preserve">Cascalheira J (2013) A influência mediterrânica nas redes sociais do Solutrense final peninsular. Unpublished Ph.D. thesis, Universidade do Algarve</w:t>
+        <w:t xml:space="preserve">Cascalheira, J. (2010).</w:t>
+      </w:r>
+      <w:r>
+        <w:t xml:space="preserve"> </w:t>
+      </w:r>
+      <w:r>
+        <w:rPr>
+          <w:i/>
+        </w:rPr>
+        <w:t xml:space="preserve">Tecnologia lítica do abrigo Solutrense de Vale Boi</w:t>
+      </w:r>
+      <w:r>
+        <w:t xml:space="preserve">. Lisbon: UNIARQ.</w:t>
       </w:r>
     </w:p>
     <w:bookmarkEnd w:id="74"/>
-    <w:bookmarkStart w:id="75" w:name="ref-cascalheira_tecnologia_2010"/>
+    <w:bookmarkStart w:id="75" w:name="ref-cascalheira_influencia_2013"/>
     <w:p>
       <w:pPr>
         <w:pStyle w:val="BodyText"/>
       </w:pPr>
       <w:r>
-        <w:t xml:space="preserve">Cascalheira J (2010) Tecnologia lítica do abrigo Solutrense de Vale Boi. UNIARQ, Lisbon</w:t>
+        <w:t xml:space="preserve">Cascalheira, J. (2013).</w:t>
+      </w:r>
+      <w:r>
+        <w:t xml:space="preserve"> </w:t>
+      </w:r>
+      <w:r>
+        <w:rPr>
+          <w:i/>
+        </w:rPr>
+        <w:t xml:space="preserve">A influência mediterrânica nas redes sociais do Solutrense final peninsular</w:t>
+      </w:r>
+      <w:r>
+        <w:t xml:space="preserve"> </w:t>
+      </w:r>
+      <w:r>
+        <w:t xml:space="preserve">(Unpublished Ph.D. thesis). Universidade do Algarve, Faro.</w:t>
       </w:r>
     </w:p>
     <w:bookmarkEnd w:id="75"/>
-    <w:bookmarkStart w:id="77" w:name="ref-cascalheira_chronological_2015"/>
+    <w:bookmarkStart w:id="77" w:name="ref-cascalheira_huntergatherer_2013"/>
     <w:p>
       <w:pPr>
         <w:pStyle w:val="BodyText"/>
       </w:pPr>
       <w:r>
-        <w:t xml:space="preserve">Cascalheira J, Bicho N (2015) On the Chronological Structure of the Solutrean in Southern Iberia. PLoS One 10:e0137308. doi:</w:t>
-      </w:r>
-      <w:r>
-        <w:t xml:space="preserve"> </w:t>
+        <w:t xml:space="preserve">Cascalheira, J., &amp; Bicho, N. (2013). Hunter–gatherer ecodynamics and the impact of the Heinrich event 2 in Central and Southern Portugal.</w:t>
+      </w:r>
+      <w:r>
+        <w:t xml:space="preserve"> </w:t>
+      </w:r>
+      <w:r>
+        <w:rPr>
+          <w:i/>
+        </w:rPr>
+        <w:t xml:space="preserve">Quaternary International</w:t>
+      </w:r>
+      <w:r>
+        <w:t xml:space="preserve">,</w:t>
+      </w:r>
+      <w:r>
+        <w:t xml:space="preserve"> </w:t>
+      </w:r>
+      <w:r>
+        <w:rPr>
+          <w:i/>
+        </w:rPr>
+        <w:t xml:space="preserve">318</w:t>
+      </w:r>
+      <w:r>
+        <w:t xml:space="preserve">, 117–127. doi:</w:t>
       </w:r>
       <w:hyperlink r:id="rId76">
+        <w:r>
+          <w:rPr>
+            <w:rStyle w:val="Hyperlink"/>
+          </w:rPr>
+          <w:t xml:space="preserve">10.1016/j.quaint.2013.05.039</w:t>
+        </w:r>
+      </w:hyperlink>
+    </w:p>
+    <w:bookmarkEnd w:id="77"/>
+    <w:bookmarkStart w:id="79" w:name="ref-cascalheira_chronological_2015"/>
+    <w:p>
+      <w:pPr>
+        <w:pStyle w:val="BodyText"/>
+      </w:pPr>
+      <w:r>
+        <w:t xml:space="preserve">Cascalheira, J., &amp; Bicho, N. (2015). On the Chronological Structure of the Solutrean in Southern Iberia.</w:t>
+      </w:r>
+      <w:r>
+        <w:t xml:space="preserve"> </w:t>
+      </w:r>
+      <w:r>
+        <w:rPr>
+          <w:i/>
+        </w:rPr>
+        <w:t xml:space="preserve">PLoS One</w:t>
+      </w:r>
+      <w:r>
+        <w:t xml:space="preserve">,</w:t>
+      </w:r>
+      <w:r>
+        <w:t xml:space="preserve"> </w:t>
+      </w:r>
+      <w:r>
+        <w:rPr>
+          <w:i/>
+        </w:rPr>
+        <w:t xml:space="preserve">10</w:t>
+      </w:r>
+      <w:r>
+        <w:t xml:space="preserve">, e0137308. doi:</w:t>
+      </w:r>
+      <w:hyperlink r:id="rId78">
         <w:r>
           <w:rPr>
             <w:rStyle w:val="Hyperlink"/>
@@ -9568,27 +10204,6 @@
         </w:r>
       </w:hyperlink>
     </w:p>
-    <w:bookmarkEnd w:id="77"/>
-    <w:bookmarkStart w:id="79" w:name="ref-cascalheira_huntergatherer_2013"/>
-    <w:p>
-      <w:pPr>
-        <w:pStyle w:val="BodyText"/>
-      </w:pPr>
-      <w:r>
-        <w:t xml:space="preserve">Cascalheira J, Bicho N (2013) Hunter–gatherer ecodynamics and the impact of the Heinrich event 2 in Central and Southern Portugal. Quaternary International 318:117–127. doi:</w:t>
-      </w:r>
-      <w:r>
-        <w:t xml:space="preserve"> </w:t>
-      </w:r>
-      <w:hyperlink r:id="rId78">
-        <w:r>
-          <w:rPr>
-            <w:rStyle w:val="Hyperlink"/>
-          </w:rPr>
-          <w:t xml:space="preserve">10.1016/j.quaint.2013.05.039</w:t>
-        </w:r>
-      </w:hyperlink>
-    </w:p>
     <w:bookmarkEnd w:id="79"/>
     <w:bookmarkStart w:id="81" w:name="ref-clark_lithics_2017"/>
     <w:p>
@@ -9596,10 +10211,31 @@
         <w:pStyle w:val="BodyText"/>
       </w:pPr>
       <w:r>
-        <w:t xml:space="preserve">Clark GA, Barton CM (2017) Lithics, landscapes &amp; la Longue-durée – Curation &amp; expediency as expressions of forager mobility. Quaternary International 450:137–149. doi:</w:t>
-      </w:r>
-      <w:r>
-        <w:t xml:space="preserve"> </w:t>
+        <w:t xml:space="preserve">Clark, G. A., &amp; Barton, C. M. (2017). Lithics, landscapes &amp; la Longue-durée – Curation &amp; expediency as expressions of forager mobility.</w:t>
+      </w:r>
+      <w:r>
+        <w:t xml:space="preserve"> </w:t>
+      </w:r>
+      <w:r>
+        <w:rPr>
+          <w:i/>
+        </w:rPr>
+        <w:t xml:space="preserve">Quaternary International</w:t>
+      </w:r>
+      <w:r>
+        <w:t xml:space="preserve">,</w:t>
+      </w:r>
+      <w:r>
+        <w:t xml:space="preserve"> </w:t>
+      </w:r>
+      <w:r>
+        <w:rPr>
+          <w:i/>
+        </w:rPr>
+        <w:t xml:space="preserve">450</w:t>
+      </w:r>
+      <w:r>
+        <w:t xml:space="preserve">, 137–149. doi:</w:t>
       </w:r>
       <w:hyperlink r:id="rId80">
         <w:r>
@@ -9617,10 +10253,31 @@
         <w:pStyle w:val="BodyText"/>
       </w:pPr>
       <w:r>
-        <w:t xml:space="preserve">Crassard R, Petraglia MD, Drake NA et al (2013) Middle Palaeolithic and Neolithic Occupations around Mundafan Palaeolake, Saudi Arabia: Implications for Climate Change and Human Dispersals. PLoS One 8:e69665. doi:</w:t>
-      </w:r>
-      <w:r>
-        <w:t xml:space="preserve"> </w:t>
+        <w:t xml:space="preserve">Crassard, R., Petraglia, M. D., Drake, N. A., Breeze, P., Gratuze, B., Alsharekh, A., et al. (2013). Middle Palaeolithic and Neolithic Occupations around Mundafan Palaeolake, Saudi Arabia: Implications for Climate Change and Human Dispersals.</w:t>
+      </w:r>
+      <w:r>
+        <w:t xml:space="preserve"> </w:t>
+      </w:r>
+      <w:r>
+        <w:rPr>
+          <w:i/>
+        </w:rPr>
+        <w:t xml:space="preserve">PLoS One</w:t>
+      </w:r>
+      <w:r>
+        <w:t xml:space="preserve">,</w:t>
+      </w:r>
+      <w:r>
+        <w:t xml:space="preserve"> </w:t>
+      </w:r>
+      <w:r>
+        <w:rPr>
+          <w:i/>
+        </w:rPr>
+        <w:t xml:space="preserve">8</w:t>
+      </w:r>
+      <w:r>
+        <w:t xml:space="preserve">, e69665. doi:</w:t>
       </w:r>
       <w:hyperlink r:id="rId82">
         <w:r>
@@ -9638,7 +10295,22 @@
         <w:pStyle w:val="BodyText"/>
       </w:pPr>
       <w:r>
-        <w:t xml:space="preserve">Dillehay T, Stackelbeck K, Rossen J, Maggard G (2011) Research History, Methods, and Site Types. In: Dillehay TD (ed) From foraging to farming in the Andes: New perspectives on food production and social organization. Cambridge University Press, Cambridge, pp 29–41</w:t>
+        <w:t xml:space="preserve">Dillehay, T., Stackelbeck, K., Rossen, J., &amp; Maggard, G. (2011). Research History, Methods, and Site Types. In T. D. Dillehay (Ed.),</w:t>
+      </w:r>
+      <w:r>
+        <w:t xml:space="preserve"> </w:t>
+      </w:r>
+      <w:r>
+        <w:rPr>
+          <w:i/>
+        </w:rPr>
+        <w:t xml:space="preserve">From foraging to farming in the Andes: New perspectives on food production and social organization</w:t>
+      </w:r>
+      <w:r>
+        <w:t xml:space="preserve"> </w:t>
+      </w:r>
+      <w:r>
+        <w:t xml:space="preserve">(pp. 29–41). Cambridge: Cambridge University Press.</w:t>
       </w:r>
     </w:p>
     <w:bookmarkEnd w:id="84"/>
@@ -9648,7 +10320,31 @@
         <w:pStyle w:val="BodyText"/>
       </w:pPr>
       <w:r>
-        <w:t xml:space="preserve">Farrand WR (2001) Sediments and stratigraphy in rockshelters and caves: A personal perspective on principles and pragmatics. Geoarchaeology 16:537–557</w:t>
+        <w:t xml:space="preserve">Farrand, W. R. (2001). Sediments and stratigraphy in rockshelters and caves: A personal perspective on principles and pragmatics.</w:t>
+      </w:r>
+      <w:r>
+        <w:t xml:space="preserve"> </w:t>
+      </w:r>
+      <w:r>
+        <w:rPr>
+          <w:i/>
+        </w:rPr>
+        <w:t xml:space="preserve">Geoarchaeology</w:t>
+      </w:r>
+      <w:r>
+        <w:t xml:space="preserve">,</w:t>
+      </w:r>
+      <w:r>
+        <w:t xml:space="preserve"> </w:t>
+      </w:r>
+      <w:r>
+        <w:rPr>
+          <w:i/>
+        </w:rPr>
+        <w:t xml:space="preserve">16</w:t>
+      </w:r>
+      <w:r>
+        <w:t xml:space="preserve">(5), 537–557.</w:t>
       </w:r>
     </w:p>
     <w:bookmarkEnd w:id="85"/>
@@ -9658,7 +10354,31 @@
         <w:pStyle w:val="BodyText"/>
       </w:pPr>
       <w:r>
-        <w:t xml:space="preserve">Goldberg P, Aldeias V (2018) Why does (archaeological) micromorphology have such little traction in (geo) archaeology? Archaeological and Anthropological Sciences 10:269–278</w:t>
+        <w:t xml:space="preserve">Goldberg, P., &amp; Aldeias, V. (2018). Why does (archaeological) micromorphology have such little traction in (geo) archaeology?</w:t>
+      </w:r>
+      <w:r>
+        <w:t xml:space="preserve"> </w:t>
+      </w:r>
+      <w:r>
+        <w:rPr>
+          <w:i/>
+        </w:rPr>
+        <w:t xml:space="preserve">Archaeological and Anthropological Sciences</w:t>
+      </w:r>
+      <w:r>
+        <w:t xml:space="preserve">,</w:t>
+      </w:r>
+      <w:r>
+        <w:t xml:space="preserve"> </w:t>
+      </w:r>
+      <w:r>
+        <w:rPr>
+          <w:i/>
+        </w:rPr>
+        <w:t xml:space="preserve">10</w:t>
+      </w:r>
+      <w:r>
+        <w:t xml:space="preserve">(2), 269–278.</w:t>
       </w:r>
     </w:p>
     <w:bookmarkEnd w:id="86"/>
@@ -9668,10 +10388,31 @@
         <w:pStyle w:val="BodyText"/>
       </w:pPr>
       <w:r>
-        <w:t xml:space="preserve">Grove M (2009) Hunter–gatherer movement patterns: Causes and constraints. Journal of Anthropological Archaeology 28:222–233. doi:</w:t>
-      </w:r>
-      <w:r>
-        <w:t xml:space="preserve"> </w:t>
+        <w:t xml:space="preserve">Grove, M. (2009). Hunter–gatherer movement patterns: Causes and constraints.</w:t>
+      </w:r>
+      <w:r>
+        <w:t xml:space="preserve"> </w:t>
+      </w:r>
+      <w:r>
+        <w:rPr>
+          <w:i/>
+        </w:rPr>
+        <w:t xml:space="preserve">Journal of Anthropological Archaeology</w:t>
+      </w:r>
+      <w:r>
+        <w:t xml:space="preserve">,</w:t>
+      </w:r>
+      <w:r>
+        <w:t xml:space="preserve"> </w:t>
+      </w:r>
+      <w:r>
+        <w:rPr>
+          <w:i/>
+        </w:rPr>
+        <w:t xml:space="preserve">28</w:t>
+      </w:r>
+      <w:r>
+        <w:t xml:space="preserve">, 222–233. doi:</w:t>
       </w:r>
       <w:hyperlink r:id="rId87">
         <w:r>
@@ -9689,10 +10430,31 @@
         <w:pStyle w:val="BodyText"/>
       </w:pPr>
       <w:r>
-        <w:t xml:space="preserve">Haws JA (2012) Paleolithic socionatural relationships during MIS 3 and 2 in central Portugal. Quaternary International 264:61–77. doi:</w:t>
-      </w:r>
-      <w:r>
-        <w:t xml:space="preserve"> </w:t>
+        <w:t xml:space="preserve">Haws, J. A. (2012). Paleolithic socionatural relationships during MIS 3 and 2 in central Portugal.</w:t>
+      </w:r>
+      <w:r>
+        <w:t xml:space="preserve"> </w:t>
+      </w:r>
+      <w:r>
+        <w:rPr>
+          <w:i/>
+        </w:rPr>
+        <w:t xml:space="preserve">Quaternary International</w:t>
+      </w:r>
+      <w:r>
+        <w:t xml:space="preserve">,</w:t>
+      </w:r>
+      <w:r>
+        <w:t xml:space="preserve"> </w:t>
+      </w:r>
+      <w:r>
+        <w:rPr>
+          <w:i/>
+        </w:rPr>
+        <w:t xml:space="preserve">264</w:t>
+      </w:r>
+      <w:r>
+        <w:t xml:space="preserve">, 61–77. doi:</w:t>
       </w:r>
       <w:hyperlink r:id="rId89">
         <w:r>
@@ -9710,7 +10472,19 @@
         <w:pStyle w:val="BodyText"/>
       </w:pPr>
       <w:r>
-        <w:t xml:space="preserve">Kelly RL (1995) The foraging spectrum. Smithsonian Institution Press, Washington DC</w:t>
+        <w:t xml:space="preserve">Kelly, R. L. (1995).</w:t>
+      </w:r>
+      <w:r>
+        <w:t xml:space="preserve"> </w:t>
+      </w:r>
+      <w:r>
+        <w:rPr>
+          <w:i/>
+        </w:rPr>
+        <w:t xml:space="preserve">The foraging spectrum</w:t>
+      </w:r>
+      <w:r>
+        <w:t xml:space="preserve">. Washington DC: Smithsonian Institution Press.</w:t>
       </w:r>
     </w:p>
     <w:bookmarkEnd w:id="91"/>
@@ -9720,52 +10494,168 @@
         <w:pStyle w:val="BodyText"/>
       </w:pPr>
       <w:r>
-        <w:t xml:space="preserve">Kuhn SL (1992) On planning and curated technologies in the Middle Paleolithic. Journal of Anthropological Research 48:185–214</w:t>
+        <w:t xml:space="preserve">Kuhn, S. L. (1992). On planning and curated technologies in the Middle Paleolithic.</w:t>
+      </w:r>
+      <w:r>
+        <w:t xml:space="preserve"> </w:t>
+      </w:r>
+      <w:r>
+        <w:rPr>
+          <w:i/>
+        </w:rPr>
+        <w:t xml:space="preserve">Journal of Anthropological Research</w:t>
+      </w:r>
+      <w:r>
+        <w:t xml:space="preserve">,</w:t>
+      </w:r>
+      <w:r>
+        <w:t xml:space="preserve"> </w:t>
+      </w:r>
+      <w:r>
+        <w:rPr>
+          <w:i/>
+        </w:rPr>
+        <w:t xml:space="preserve">48</w:t>
+      </w:r>
+      <w:r>
+        <w:t xml:space="preserve">, 185–214.</w:t>
       </w:r>
     </w:p>
     <w:bookmarkEnd w:id="92"/>
-    <w:bookmarkStart w:id="93" w:name="ref-kuhn_mousterian_1995"/>
+    <w:bookmarkStart w:id="94" w:name="ref-kuhn_mousterian_1995"/>
     <w:p>
       <w:pPr>
         <w:pStyle w:val="BodyText"/>
       </w:pPr>
       <w:r>
-        <w:t xml:space="preserve">Kuhn SL (1995) Mousterian Lithic Technology. Princeton University Press</w:t>
-      </w:r>
-    </w:p>
-    <w:bookmarkEnd w:id="93"/>
-    <w:bookmarkStart w:id="94" w:name="ref-le_factominer:_2008"/>
+        <w:t xml:space="preserve">Kuhn, S. L. (1995).</w:t>
+      </w:r>
+      <w:r>
+        <w:t xml:space="preserve"> </w:t>
+      </w:r>
+      <w:r>
+        <w:rPr>
+          <w:i/>
+        </w:rPr>
+        <w:t xml:space="preserve">Mousterian Lithic Technology</w:t>
+      </w:r>
+      <w:r>
+        <w:t xml:space="preserve">. Princeton University Press.</w:t>
+      </w:r>
+      <w:r>
+        <w:t xml:space="preserve"> </w:t>
+      </w:r>
+      <w:hyperlink r:id="rId93">
+        <w:r>
+          <w:rPr>
+            <w:rStyle w:val="Hyperlink"/>
+          </w:rPr>
+          <w:t xml:space="preserve">http://www.jstor.org/stable/j.ctt7zv59w</w:t>
+        </w:r>
+      </w:hyperlink>
+    </w:p>
+    <w:bookmarkEnd w:id="94"/>
+    <w:bookmarkStart w:id="95" w:name="ref-le_factominer:_2008"/>
     <w:p>
       <w:pPr>
         <w:pStyle w:val="BodyText"/>
       </w:pPr>
       <w:r>
-        <w:t xml:space="preserve">Lê S, Josse J, Husson F (2008) FactoMineR: An R package for multivariate analysis. Journal of statistical software 25:1–18</w:t>
-      </w:r>
-    </w:p>
-    <w:bookmarkEnd w:id="94"/>
-    <w:bookmarkStart w:id="95" w:name="ref-madsen_late_2006"/>
+        <w:t xml:space="preserve">Lê, S., Josse, J., &amp; Husson, F. (2008). FactoMineR: An R package for multivariate analysis.</w:t>
+      </w:r>
+      <w:r>
+        <w:t xml:space="preserve"> </w:t>
+      </w:r>
+      <w:r>
+        <w:rPr>
+          <w:i/>
+        </w:rPr>
+        <w:t xml:space="preserve">Journal of statistical software</w:t>
+      </w:r>
+      <w:r>
+        <w:t xml:space="preserve">,</w:t>
+      </w:r>
+      <w:r>
+        <w:t xml:space="preserve"> </w:t>
+      </w:r>
+      <w:r>
+        <w:rPr>
+          <w:i/>
+        </w:rPr>
+        <w:t xml:space="preserve">25</w:t>
+      </w:r>
+      <w:r>
+        <w:t xml:space="preserve">(1), 1–18.</w:t>
+      </w:r>
+    </w:p>
+    <w:bookmarkEnd w:id="95"/>
+    <w:bookmarkStart w:id="96" w:name="ref-madsen_late_2006"/>
     <w:p>
       <w:pPr>
         <w:pStyle w:val="BodyText"/>
       </w:pPr>
       <w:r>
-        <w:t xml:space="preserve">Madsen DB, Haizhou M, Brantingham PJ et al (2006) The late Upper Paleolithic occupation of the northern Tibetan Plateau margin. Journal of Archaeological Science 33:1433–1444</w:t>
-      </w:r>
-    </w:p>
-    <w:bookmarkEnd w:id="95"/>
-    <w:bookmarkStart w:id="97" w:name="ref-manne_early_2014"/>
+        <w:t xml:space="preserve">Madsen, D. B., Haizhou, M., Brantingham, P. J., Xing, G., Rhode, D., Haiying, Z., &amp; Olsen, J. W. (2006). The late Upper Paleolithic occupation of the northern Tibetan Plateau margin.</w:t>
+      </w:r>
+      <w:r>
+        <w:t xml:space="preserve"> </w:t>
+      </w:r>
+      <w:r>
+        <w:rPr>
+          <w:i/>
+        </w:rPr>
+        <w:t xml:space="preserve">Journal of Archaeological Science</w:t>
+      </w:r>
+      <w:r>
+        <w:t xml:space="preserve">,</w:t>
+      </w:r>
+      <w:r>
+        <w:t xml:space="preserve"> </w:t>
+      </w:r>
+      <w:r>
+        <w:rPr>
+          <w:i/>
+        </w:rPr>
+        <w:t xml:space="preserve">33</w:t>
+      </w:r>
+      <w:r>
+        <w:t xml:space="preserve">, 1433–1444.</w:t>
+      </w:r>
+    </w:p>
+    <w:bookmarkEnd w:id="96"/>
+    <w:bookmarkStart w:id="98" w:name="ref-manne_early_2014"/>
     <w:p>
       <w:pPr>
         <w:pStyle w:val="BodyText"/>
       </w:pPr>
       <w:r>
-        <w:t xml:space="preserve">Manne T (2014) Early Upper Paleolithic bone processing and insights into small-scale storage of fats at Vale Boi, southern Iberia. Journal of Archaeological Science 43:111–123. doi:</w:t>
-      </w:r>
-      <w:r>
-        <w:t xml:space="preserve"> </w:t>
-      </w:r>
-      <w:hyperlink r:id="rId96">
+        <w:t xml:space="preserve">Manne, T. (2014). Early Upper Paleolithic bone processing and insights into small-scale storage of fats at Vale Boi, southern Iberia.</w:t>
+      </w:r>
+      <w:r>
+        <w:t xml:space="preserve"> </w:t>
+      </w:r>
+      <w:r>
+        <w:rPr>
+          <w:i/>
+        </w:rPr>
+        <w:t xml:space="preserve">Journal of Archaeological Science</w:t>
+      </w:r>
+      <w:r>
+        <w:t xml:space="preserve">,</w:t>
+      </w:r>
+      <w:r>
+        <w:t xml:space="preserve"> </w:t>
+      </w:r>
+      <w:r>
+        <w:rPr>
+          <w:i/>
+        </w:rPr>
+        <w:t xml:space="preserve">43</w:t>
+      </w:r>
+      <w:r>
+        <w:t xml:space="preserve">, 111–123. doi:</w:t>
+      </w:r>
+      <w:hyperlink r:id="rId97">
         <w:r>
           <w:rPr>
             <w:rStyle w:val="Hyperlink"/>
@@ -9774,29 +10664,74 @@
         </w:r>
       </w:hyperlink>
     </w:p>
-    <w:bookmarkEnd w:id="97"/>
-    <w:bookmarkStart w:id="98" w:name="ref-marks_upper_1994"/>
+    <w:bookmarkEnd w:id="98"/>
+    <w:bookmarkStart w:id="99" w:name="ref-marks_upper_1994"/>
     <w:p>
       <w:pPr>
         <w:pStyle w:val="BodyText"/>
       </w:pPr>
       <w:r>
-        <w:t xml:space="preserve">Marks AE, Bieho N, Zilhão J, Reid Ferring C (1994) Upper Pleistocene prehistory in Portuguese Estremadura: Results of preliminary research. Journal of Field Archaeology 21:53–68</w:t>
-      </w:r>
-    </w:p>
-    <w:bookmarkEnd w:id="98"/>
-    <w:bookmarkStart w:id="100" w:name="ref-marreiros_lithic_2013"/>
+        <w:t xml:space="preserve">Marks, A. E., Bieho, N., Zilhão, J., &amp; Reid Ferring, C. (1994). Upper Pleistocene prehistory in Portuguese Estremadura: Results of preliminary research.</w:t>
+      </w:r>
+      <w:r>
+        <w:t xml:space="preserve"> </w:t>
+      </w:r>
+      <w:r>
+        <w:rPr>
+          <w:i/>
+        </w:rPr>
+        <w:t xml:space="preserve">Journal of Field Archaeology</w:t>
+      </w:r>
+      <w:r>
+        <w:t xml:space="preserve">,</w:t>
+      </w:r>
+      <w:r>
+        <w:t xml:space="preserve"> </w:t>
+      </w:r>
+      <w:r>
+        <w:rPr>
+          <w:i/>
+        </w:rPr>
+        <w:t xml:space="preserve">21</w:t>
+      </w:r>
+      <w:r>
+        <w:t xml:space="preserve">, 53–68.</w:t>
+      </w:r>
+    </w:p>
+    <w:bookmarkEnd w:id="99"/>
+    <w:bookmarkStart w:id="101" w:name="ref-marreiros_lithic_2013"/>
     <w:p>
       <w:pPr>
         <w:pStyle w:val="BodyText"/>
       </w:pPr>
       <w:r>
-        <w:t xml:space="preserve">Marreiros J, Bicho N (2013) Lithic technology variability and human ecodynamics during the Early Gravettian of Southern Iberian Peninsula. Quaternary International 318:90–101. doi:</w:t>
-      </w:r>
-      <w:r>
-        <w:t xml:space="preserve"> </w:t>
-      </w:r>
-      <w:hyperlink r:id="rId99">
+        <w:t xml:space="preserve">Marreiros, J., &amp; Bicho, N. (2013). Lithic technology variability and human ecodynamics during the Early Gravettian of Southern Iberian Peninsula.</w:t>
+      </w:r>
+      <w:r>
+        <w:t xml:space="preserve"> </w:t>
+      </w:r>
+      <w:r>
+        <w:rPr>
+          <w:i/>
+        </w:rPr>
+        <w:t xml:space="preserve">Quaternary International</w:t>
+      </w:r>
+      <w:r>
+        <w:t xml:space="preserve">,</w:t>
+      </w:r>
+      <w:r>
+        <w:t xml:space="preserve"> </w:t>
+      </w:r>
+      <w:r>
+        <w:rPr>
+          <w:i/>
+        </w:rPr>
+        <w:t xml:space="preserve">318</w:t>
+      </w:r>
+      <w:r>
+        <w:t xml:space="preserve">, 90–101. doi:</w:t>
+      </w:r>
+      <w:hyperlink r:id="rId100">
         <w:r>
           <w:rPr>
             <w:rStyle w:val="Hyperlink"/>
@@ -9805,19 +10740,40 @@
         </w:r>
       </w:hyperlink>
     </w:p>
-    <w:bookmarkEnd w:id="100"/>
-    <w:bookmarkStart w:id="102" w:name="ref-marwick_computational_2016"/>
+    <w:bookmarkEnd w:id="101"/>
+    <w:bookmarkStart w:id="103" w:name="ref-marwick_computational_2016"/>
     <w:p>
       <w:pPr>
         <w:pStyle w:val="BodyText"/>
       </w:pPr>
       <w:r>
-        <w:t xml:space="preserve">Marwick B (2016) Computational Reproducibility in Archaeological Research: Basic Principles and a Case Study of Their Implementation. Journal of Archaeological Method and Theory 24:424–450. doi:</w:t>
-      </w:r>
-      <w:r>
-        <w:t xml:space="preserve"> </w:t>
-      </w:r>
-      <w:hyperlink r:id="rId101">
+        <w:t xml:space="preserve">Marwick, B. (2016). Computational Reproducibility in Archaeological Research: Basic Principles and a Case Study of Their Implementation.</w:t>
+      </w:r>
+      <w:r>
+        <w:t xml:space="preserve"> </w:t>
+      </w:r>
+      <w:r>
+        <w:rPr>
+          <w:i/>
+        </w:rPr>
+        <w:t xml:space="preserve">Journal of Archaeological Method and Theory</w:t>
+      </w:r>
+      <w:r>
+        <w:t xml:space="preserve">,</w:t>
+      </w:r>
+      <w:r>
+        <w:t xml:space="preserve"> </w:t>
+      </w:r>
+      <w:r>
+        <w:rPr>
+          <w:i/>
+        </w:rPr>
+        <w:t xml:space="preserve">24</w:t>
+      </w:r>
+      <w:r>
+        <w:t xml:space="preserve">(2), 424–450. doi:</w:t>
+      </w:r>
+      <w:hyperlink r:id="rId102">
         <w:r>
           <w:rPr>
             <w:rStyle w:val="Hyperlink"/>
@@ -9826,19 +10782,28 @@
         </w:r>
       </w:hyperlink>
     </w:p>
-    <w:bookmarkEnd w:id="102"/>
-    <w:bookmarkStart w:id="104" w:name="ref-marwick_packaging_2017"/>
+    <w:bookmarkEnd w:id="103"/>
+    <w:bookmarkStart w:id="105" w:name="ref-marwick_packaging_2017"/>
     <w:p>
       <w:pPr>
         <w:pStyle w:val="BodyText"/>
       </w:pPr>
       <w:r>
-        <w:t xml:space="preserve">Marwick B, Boettiger C, Mullen L (2017) Packaging data analytical work reproducibly using R (and friends). The American Statistician 0–0. doi:</w:t>
-      </w:r>
-      <w:r>
-        <w:t xml:space="preserve"> </w:t>
-      </w:r>
-      <w:hyperlink r:id="rId103">
+        <w:t xml:space="preserve">Marwick, B., Boettiger, C., &amp; Mullen, L. (2017). Packaging data analytical work reproducibly using R (and friends).</w:t>
+      </w:r>
+      <w:r>
+        <w:t xml:space="preserve"> </w:t>
+      </w:r>
+      <w:r>
+        <w:rPr>
+          <w:i/>
+        </w:rPr>
+        <w:t xml:space="preserve">The American Statistician</w:t>
+      </w:r>
+      <w:r>
+        <w:t xml:space="preserve">, 0–0. doi:</w:t>
+      </w:r>
+      <w:hyperlink r:id="rId104">
         <w:r>
           <w:rPr>
             <w:rStyle w:val="Hyperlink"/>
@@ -9847,19 +10812,82 @@
         </w:r>
       </w:hyperlink>
     </w:p>
-    <w:bookmarkEnd w:id="104"/>
-    <w:bookmarkStart w:id="106" w:name="ref-mccall_behavioral_2007"/>
+    <w:bookmarkEnd w:id="105"/>
+    <w:bookmarkStart w:id="107" w:name="ref-mccall_multivariate_2006"/>
     <w:p>
       <w:pPr>
         <w:pStyle w:val="BodyText"/>
       </w:pPr>
       <w:r>
-        <w:t xml:space="preserve">McCall GS (2007) Behavioral ecological models of lithic technological change during the later Middle Stone Age of South Africa. Journal of Archaeological Science 34:1738–1751. doi:</w:t>
-      </w:r>
-      <w:r>
-        <w:t xml:space="preserve"> </w:t>
-      </w:r>
-      <w:hyperlink r:id="rId105">
+        <w:t xml:space="preserve">McCall, G. S. (2006). Multivariate perspectives on change and continuity in the Middle Stone Age lithics from Klasies River Mouth, South Africa.</w:t>
+      </w:r>
+      <w:r>
+        <w:t xml:space="preserve"> </w:t>
+      </w:r>
+      <w:r>
+        <w:rPr>
+          <w:i/>
+        </w:rPr>
+        <w:t xml:space="preserve">Journal of Human Evolution</w:t>
+      </w:r>
+      <w:r>
+        <w:t xml:space="preserve">,</w:t>
+      </w:r>
+      <w:r>
+        <w:t xml:space="preserve"> </w:t>
+      </w:r>
+      <w:r>
+        <w:rPr>
+          <w:i/>
+        </w:rPr>
+        <w:t xml:space="preserve">51</w:t>
+      </w:r>
+      <w:r>
+        <w:t xml:space="preserve">, 429–39. doi:</w:t>
+      </w:r>
+      <w:hyperlink r:id="rId106">
+        <w:r>
+          <w:rPr>
+            <w:rStyle w:val="Hyperlink"/>
+          </w:rPr>
+          <w:t xml:space="preserve">10.1016/j.jhevol.2006.06.003</w:t>
+        </w:r>
+      </w:hyperlink>
+    </w:p>
+    <w:bookmarkEnd w:id="107"/>
+    <w:bookmarkStart w:id="109" w:name="ref-mccall_behavioral_2007"/>
+    <w:p>
+      <w:pPr>
+        <w:pStyle w:val="BodyText"/>
+      </w:pPr>
+      <w:r>
+        <w:t xml:space="preserve">McCall, G. S. (2007). Behavioral ecological models of lithic technological change during the later Middle Stone Age of South Africa.</w:t>
+      </w:r>
+      <w:r>
+        <w:t xml:space="preserve"> </w:t>
+      </w:r>
+      <w:r>
+        <w:rPr>
+          <w:i/>
+        </w:rPr>
+        <w:t xml:space="preserve">Journal of Archaeological Science</w:t>
+      </w:r>
+      <w:r>
+        <w:t xml:space="preserve">,</w:t>
+      </w:r>
+      <w:r>
+        <w:t xml:space="preserve"> </w:t>
+      </w:r>
+      <w:r>
+        <w:rPr>
+          <w:i/>
+        </w:rPr>
+        <w:t xml:space="preserve">34</w:t>
+      </w:r>
+      <w:r>
+        <w:t xml:space="preserve">, 1738–1751. doi:</w:t>
+      </w:r>
+      <w:hyperlink r:id="rId108">
         <w:r>
           <w:rPr>
             <w:rStyle w:val="Hyperlink"/>
@@ -9868,60 +10896,90 @@
         </w:r>
       </w:hyperlink>
     </w:p>
-    <w:bookmarkEnd w:id="106"/>
-    <w:bookmarkStart w:id="108" w:name="ref-mccall_multivariate_2006"/>
+    <w:bookmarkEnd w:id="109"/>
+    <w:bookmarkStart w:id="110" w:name="ref-mcpherron_reduction_1994"/>
     <w:p>
       <w:pPr>
         <w:pStyle w:val="BodyText"/>
       </w:pPr>
       <w:r>
-        <w:t xml:space="preserve">McCall GS (2006) Multivariate perspectives on change and continuity in the Middle Stone Age lithics from Klasies River Mouth, South Africa. Journal of Human Evolution 51:429–39. doi:</w:t>
-      </w:r>
-      <w:r>
-        <w:t xml:space="preserve"> </w:t>
-      </w:r>
-      <w:hyperlink r:id="rId107">
-        <w:r>
-          <w:rPr>
-            <w:rStyle w:val="Hyperlink"/>
-          </w:rPr>
-          <w:t xml:space="preserve">10.1016/j.jhevol.2006.06.003</w:t>
-        </w:r>
-      </w:hyperlink>
-    </w:p>
-    <w:bookmarkEnd w:id="108"/>
-    <w:bookmarkStart w:id="109" w:name="ref-mcpherron_reduction_1994"/>
+        <w:t xml:space="preserve">McPherron, S. P. (1994).</w:t>
+      </w:r>
+      <w:r>
+        <w:t xml:space="preserve"> </w:t>
+      </w:r>
+      <w:r>
+        <w:rPr>
+          <w:i/>
+        </w:rPr>
+        <w:t xml:space="preserve">A reduction model for variability in Acheulian biface morphology</w:t>
+      </w:r>
+      <w:r>
+        <w:t xml:space="preserve"> </w:t>
+      </w:r>
+      <w:r>
+        <w:t xml:space="preserve">(PhD Thesis). University of Pennsylvania.</w:t>
+      </w:r>
+    </w:p>
+    <w:bookmarkEnd w:id="110"/>
+    <w:bookmarkStart w:id="111" w:name="ref-mendonca_tecnologia_2009"/>
     <w:p>
       <w:pPr>
         <w:pStyle w:val="BodyText"/>
       </w:pPr>
       <w:r>
-        <w:t xml:space="preserve">McPherron SP (1994) A reduction model for variability in Acheulian biface morphology. PhD Thesis, University of Pennsylvania</w:t>
-      </w:r>
-    </w:p>
-    <w:bookmarkEnd w:id="109"/>
-    <w:bookmarkStart w:id="110" w:name="ref-mendonca_tecnologia_2009"/>
+        <w:t xml:space="preserve">Mendonça, C. I. da S. (2009).</w:t>
+      </w:r>
+      <w:r>
+        <w:t xml:space="preserve"> </w:t>
+      </w:r>
+      <w:r>
+        <w:rPr>
+          <w:i/>
+        </w:rPr>
+        <w:t xml:space="preserve">A tecnologia lítica no Tardiglaciar do Algarve</w:t>
+      </w:r>
+      <w:r>
+        <w:t xml:space="preserve"> </w:t>
+      </w:r>
+      <w:r>
+        <w:t xml:space="preserve">(PhD thesis).</w:t>
+      </w:r>
+    </w:p>
+    <w:bookmarkEnd w:id="111"/>
+    <w:bookmarkStart w:id="113" w:name="ref-moncel_question_2011"/>
     <w:p>
       <w:pPr>
         <w:pStyle w:val="BodyText"/>
       </w:pPr>
       <w:r>
-        <w:t xml:space="preserve">Mendonça CI da S (2009) A tecnologia lítica no Tardiglaciar do Algarve. PhD thesis</w:t>
-      </w:r>
-    </w:p>
-    <w:bookmarkEnd w:id="110"/>
-    <w:bookmarkStart w:id="112" w:name="ref-moncel_question_2011"/>
-    <w:p>
-      <w:pPr>
-        <w:pStyle w:val="BodyText"/>
-      </w:pPr>
-      <w:r>
-        <w:t xml:space="preserve">Moncel M-H, Rivals F (2011) On the question of short-term neanderthal site occupations: Payre, France (MIS 8-7), and Taubach/Weimar, Germany (MIS 5). Journal of Anthropological Research 67:47–75. doi:</w:t>
-      </w:r>
-      <w:r>
-        <w:t xml:space="preserve"> </w:t>
-      </w:r>
-      <w:hyperlink r:id="rId111">
+        <w:t xml:space="preserve">Moncel, M.-H., &amp; Rivals, F. (2011). On the question of short-term neanderthal site occupations: Payre, France (MIS 8-7), and Taubach/Weimar, Germany (MIS 5).</w:t>
+      </w:r>
+      <w:r>
+        <w:t xml:space="preserve"> </w:t>
+      </w:r>
+      <w:r>
+        <w:rPr>
+          <w:i/>
+        </w:rPr>
+        <w:t xml:space="preserve">Journal of Anthropological Research</w:t>
+      </w:r>
+      <w:r>
+        <w:t xml:space="preserve">,</w:t>
+      </w:r>
+      <w:r>
+        <w:t xml:space="preserve"> </w:t>
+      </w:r>
+      <w:r>
+        <w:rPr>
+          <w:i/>
+        </w:rPr>
+        <w:t xml:space="preserve">67</w:t>
+      </w:r>
+      <w:r>
+        <w:t xml:space="preserve">(1), 47–75. doi:</w:t>
+      </w:r>
+      <w:hyperlink r:id="rId112">
         <w:r>
           <w:rPr>
             <w:rStyle w:val="Hyperlink"/>
@@ -9930,39 +10988,108 @@
         </w:r>
       </w:hyperlink>
     </w:p>
-    <w:bookmarkEnd w:id="112"/>
-    <w:bookmarkStart w:id="113" w:name="ref-nelson_study_1991"/>
+    <w:bookmarkEnd w:id="113"/>
+    <w:bookmarkStart w:id="114" w:name="ref-nelson_study_1991"/>
     <w:p>
       <w:pPr>
         <w:pStyle w:val="BodyText"/>
       </w:pPr>
       <w:r>
-        <w:t xml:space="preserve">Nelson MC (1991) The study of technological organization. Archaeological method and theory 3:57–100</w:t>
-      </w:r>
-    </w:p>
-    <w:bookmarkEnd w:id="113"/>
-    <w:bookmarkStart w:id="114" w:name="ref-nishiaki_patterning_2015"/>
+        <w:t xml:space="preserve">Nelson, M. C. (1991). The study of technological organization.</w:t>
+      </w:r>
+      <w:r>
+        <w:t xml:space="preserve"> </w:t>
+      </w:r>
+      <w:r>
+        <w:rPr>
+          <w:i/>
+        </w:rPr>
+        <w:t xml:space="preserve">Archaeological method and theory</w:t>
+      </w:r>
+      <w:r>
+        <w:t xml:space="preserve">,</w:t>
+      </w:r>
+      <w:r>
+        <w:t xml:space="preserve"> </w:t>
+      </w:r>
+      <w:r>
+        <w:rPr>
+          <w:i/>
+        </w:rPr>
+        <w:t xml:space="preserve">3</w:t>
+      </w:r>
+      <w:r>
+        <w:t xml:space="preserve">, 57–100.</w:t>
+      </w:r>
+    </w:p>
+    <w:bookmarkEnd w:id="114"/>
+    <w:bookmarkStart w:id="115" w:name="ref-nishiaki_patterning_2015"/>
     <w:p>
       <w:pPr>
         <w:pStyle w:val="BodyText"/>
       </w:pPr>
       <w:r>
-        <w:t xml:space="preserve">Nishiaki Y, Akazawa T (2015) Patterning of the early Middle Paleolithic occupations at Douara Cave and its implications for settlement dynamics in the Palmyra basin, Syria. L’Anthropologie 119:519–541</w:t>
-      </w:r>
-    </w:p>
-    <w:bookmarkEnd w:id="114"/>
-    <w:bookmarkStart w:id="116" w:name="ref-pereira_territory_2016"/>
+        <w:t xml:space="preserve">Nishiaki, Y., &amp; Akazawa, T. (2015). Patterning of the early Middle Paleolithic occupations at Douara Cave and its implications for settlement dynamics in the Palmyra basin, Syria.</w:t>
+      </w:r>
+      <w:r>
+        <w:t xml:space="preserve"> </w:t>
+      </w:r>
+      <w:r>
+        <w:rPr>
+          <w:i/>
+        </w:rPr>
+        <w:t xml:space="preserve">L’Anthropologie</w:t>
+      </w:r>
+      <w:r>
+        <w:t xml:space="preserve">,</w:t>
+      </w:r>
+      <w:r>
+        <w:t xml:space="preserve"> </w:t>
+      </w:r>
+      <w:r>
+        <w:rPr>
+          <w:i/>
+        </w:rPr>
+        <w:t xml:space="preserve">119</w:t>
+      </w:r>
+      <w:r>
+        <w:t xml:space="preserve">, 519–541.</w:t>
+      </w:r>
+    </w:p>
+    <w:bookmarkEnd w:id="115"/>
+    <w:bookmarkStart w:id="117" w:name="ref-pereira_territory_2016"/>
     <w:p>
       <w:pPr>
         <w:pStyle w:val="BodyText"/>
       </w:pPr>
       <w:r>
-        <w:t xml:space="preserve">Pereira T, Bicho N, Cascalheira J et al (2016) Territory and abiotic resources between 33 and 15.6 ka at Vale Boi (SW Portugal). Quaternary International 412, Part A:124–134. doi:</w:t>
-      </w:r>
-      <w:r>
-        <w:t xml:space="preserve"> </w:t>
-      </w:r>
-      <w:hyperlink r:id="rId115">
+        <w:t xml:space="preserve">Pereira, T., Bicho, N., Cascalheira, J., Infantini, L., Marreiros, J., Paixão, E., &amp; Terradas, X. (2016). Territory and abiotic resources between 33 and 15.6 ka at Vale Boi (SW Portugal).</w:t>
+      </w:r>
+      <w:r>
+        <w:t xml:space="preserve"> </w:t>
+      </w:r>
+      <w:r>
+        <w:rPr>
+          <w:i/>
+        </w:rPr>
+        <w:t xml:space="preserve">Quaternary International</w:t>
+      </w:r>
+      <w:r>
+        <w:t xml:space="preserve">,</w:t>
+      </w:r>
+      <w:r>
+        <w:t xml:space="preserve"> </w:t>
+      </w:r>
+      <w:r>
+        <w:rPr>
+          <w:i/>
+        </w:rPr>
+        <w:t xml:space="preserve">412, Part A</w:t>
+      </w:r>
+      <w:r>
+        <w:t xml:space="preserve">, 124–134. doi:</w:t>
+      </w:r>
+      <w:hyperlink r:id="rId116">
         <w:r>
           <w:rPr>
             <w:rStyle w:val="Hyperlink"/>
@@ -9971,19 +11098,40 @@
         </w:r>
       </w:hyperlink>
     </w:p>
-    <w:bookmarkEnd w:id="116"/>
-    <w:bookmarkStart w:id="118" w:name="ref-picin_short-term_2017"/>
+    <w:bookmarkEnd w:id="117"/>
+    <w:bookmarkStart w:id="119" w:name="ref-picin_short-term_2017"/>
     <w:p>
       <w:pPr>
         <w:pStyle w:val="BodyText"/>
       </w:pPr>
       <w:r>
-        <w:t xml:space="preserve">Picin A (2017) Short-term occupations at the lakeshore: A technological reassessment of the open–air site Königsaue (Germany). Quartär 63:7–32. doi:</w:t>
-      </w:r>
-      <w:r>
-        <w:t xml:space="preserve"> </w:t>
-      </w:r>
-      <w:hyperlink r:id="rId117">
+        <w:t xml:space="preserve">Picin, A. (2017). Short-term occupations at the lakeshore: A technological reassessment of the open–air site Königsaue (Germany).</w:t>
+      </w:r>
+      <w:r>
+        <w:t xml:space="preserve"> </w:t>
+      </w:r>
+      <w:r>
+        <w:rPr>
+          <w:i/>
+        </w:rPr>
+        <w:t xml:space="preserve">Quartär</w:t>
+      </w:r>
+      <w:r>
+        <w:t xml:space="preserve">,</w:t>
+      </w:r>
+      <w:r>
+        <w:t xml:space="preserve"> </w:t>
+      </w:r>
+      <w:r>
+        <w:rPr>
+          <w:i/>
+        </w:rPr>
+        <w:t xml:space="preserve">63</w:t>
+      </w:r>
+      <w:r>
+        <w:t xml:space="preserve">, 7–32. doi:</w:t>
+      </w:r>
+      <w:hyperlink r:id="rId118">
         <w:r>
           <w:rPr>
             <w:rStyle w:val="Hyperlink"/>
@@ -9992,39 +11140,107 @@
         </w:r>
       </w:hyperlink>
     </w:p>
-    <w:bookmarkEnd w:id="118"/>
-    <w:bookmarkStart w:id="119" w:name="ref-porraz_middle_2009"/>
+    <w:bookmarkEnd w:id="119"/>
+    <w:bookmarkStart w:id="120" w:name="ref-porraz_middle_2009"/>
     <w:p>
       <w:pPr>
         <w:pStyle w:val="BodyText"/>
       </w:pPr>
       <w:r>
-        <w:t xml:space="preserve">Porraz G (2009) Middle Paleolithic mobile toolkits in shortterm human occupations: Two case studies. Eurasian Prehistory 6:33–55</w:t>
-      </w:r>
-    </w:p>
-    <w:bookmarkEnd w:id="119"/>
-    <w:bookmarkStart w:id="120" w:name="ref-r_core_team_r:_2013-1"/>
+        <w:t xml:space="preserve">Porraz, G. (2009). Middle Paleolithic mobile toolkits in shortterm human occupations: Two case studies.</w:t>
+      </w:r>
+      <w:r>
+        <w:t xml:space="preserve"> </w:t>
+      </w:r>
+      <w:r>
+        <w:rPr>
+          <w:i/>
+        </w:rPr>
+        <w:t xml:space="preserve">Eurasian Prehistory</w:t>
+      </w:r>
+      <w:r>
+        <w:t xml:space="preserve">,</w:t>
+      </w:r>
+      <w:r>
+        <w:t xml:space="preserve"> </w:t>
+      </w:r>
+      <w:r>
+        <w:rPr>
+          <w:i/>
+        </w:rPr>
+        <w:t xml:space="preserve">6</w:t>
+      </w:r>
+      <w:r>
+        <w:t xml:space="preserve">(1-2), 33–55.</w:t>
+      </w:r>
+    </w:p>
+    <w:bookmarkEnd w:id="120"/>
+    <w:bookmarkStart w:id="122" w:name="ref-r_core_team_r:_2013-1"/>
     <w:p>
       <w:pPr>
         <w:pStyle w:val="BodyText"/>
       </w:pPr>
       <w:r>
-        <w:t xml:space="preserve">R Core Team (2013) R: A Language and Environment for Statistical Computing. R Foundation for Statistical Computing, Vienna, Austria</w:t>
-      </w:r>
-    </w:p>
-    <w:bookmarkEnd w:id="120"/>
-    <w:bookmarkStart w:id="122" w:name="ref-riel-salvatore_niche_2010"/>
+        <w:t xml:space="preserve">R Core Team. (2013).</w:t>
+      </w:r>
+      <w:r>
+        <w:t xml:space="preserve"> </w:t>
+      </w:r>
+      <w:r>
+        <w:rPr>
+          <w:i/>
+        </w:rPr>
+        <w:t xml:space="preserve">R: A Language and Environment for Statistical Computing</w:t>
+      </w:r>
+      <w:r>
+        <w:t xml:space="preserve">. Vienna, Austria: R Foundation for Statistical Computing.</w:t>
+      </w:r>
+      <w:r>
+        <w:t xml:space="preserve"> </w:t>
+      </w:r>
+      <w:hyperlink r:id="rId121">
+        <w:r>
+          <w:rPr>
+            <w:rStyle w:val="Hyperlink"/>
+          </w:rPr>
+          <w:t xml:space="preserve">http://www.R-project.org/</w:t>
+        </w:r>
+      </w:hyperlink>
+    </w:p>
+    <w:bookmarkEnd w:id="122"/>
+    <w:bookmarkStart w:id="124" w:name="ref-riel-salvatore_niche_2010"/>
     <w:p>
       <w:pPr>
         <w:pStyle w:val="BodyText"/>
       </w:pPr>
       <w:r>
-        <w:t xml:space="preserve">Riel-Salvatore J (2010) A Niche Construction Perspective on the Middle–Upper Paleolithic Transition in Italy. Journal of Archaeological Method and Theory 17:323–355. doi:</w:t>
-      </w:r>
-      <w:r>
-        <w:t xml:space="preserve"> </w:t>
-      </w:r>
-      <w:hyperlink r:id="rId121">
+        <w:t xml:space="preserve">Riel-Salvatore, J. (2010). A Niche Construction Perspective on the Middle–Upper Paleolithic Transition in Italy.</w:t>
+      </w:r>
+      <w:r>
+        <w:t xml:space="preserve"> </w:t>
+      </w:r>
+      <w:r>
+        <w:rPr>
+          <w:i/>
+        </w:rPr>
+        <w:t xml:space="preserve">Journal of Archaeological Method and Theory</w:t>
+      </w:r>
+      <w:r>
+        <w:t xml:space="preserve">,</w:t>
+      </w:r>
+      <w:r>
+        <w:t xml:space="preserve"> </w:t>
+      </w:r>
+      <w:r>
+        <w:rPr>
+          <w:i/>
+        </w:rPr>
+        <w:t xml:space="preserve">17</w:t>
+      </w:r>
+      <w:r>
+        <w:t xml:space="preserve">, 323–355. doi:</w:t>
+      </w:r>
+      <w:hyperlink r:id="rId123">
         <w:r>
           <w:rPr>
             <w:rStyle w:val="Hyperlink"/>
@@ -10033,49 +11249,142 @@
         </w:r>
       </w:hyperlink>
     </w:p>
-    <w:bookmarkEnd w:id="122"/>
-    <w:bookmarkStart w:id="123" w:name="ref-riel-salvatore_late_2004"/>
+    <w:bookmarkEnd w:id="124"/>
+    <w:bookmarkStart w:id="125" w:name="ref-riel-salvatore_late_2004"/>
     <w:p>
       <w:pPr>
         <w:pStyle w:val="BodyText"/>
       </w:pPr>
       <w:r>
-        <w:t xml:space="preserve">Riel-Salvatore J, Barton CM (2004) Late Pleistocene technology, economic behavior, and land-use dynamics in southern Italy. American Antiquity 69:257–274</w:t>
-      </w:r>
-    </w:p>
-    <w:bookmarkEnd w:id="123"/>
-    <w:bookmarkStart w:id="124" w:name="ref-riel-salvatore_new_2007"/>
+        <w:t xml:space="preserve">Riel-Salvatore, J., &amp; Barton, C. M. (2004). Late Pleistocene technology, economic behavior, and land-use dynamics in southern Italy.</w:t>
+      </w:r>
+      <w:r>
+        <w:t xml:space="preserve"> </w:t>
+      </w:r>
+      <w:r>
+        <w:rPr>
+          <w:i/>
+        </w:rPr>
+        <w:t xml:space="preserve">American Antiquity</w:t>
+      </w:r>
+      <w:r>
+        <w:t xml:space="preserve">,</w:t>
+      </w:r>
+      <w:r>
+        <w:t xml:space="preserve"> </w:t>
+      </w:r>
+      <w:r>
+        <w:rPr>
+          <w:i/>
+        </w:rPr>
+        <w:t xml:space="preserve">69</w:t>
+      </w:r>
+      <w:r>
+        <w:t xml:space="preserve">(2), 257–274.</w:t>
+      </w:r>
+    </w:p>
+    <w:bookmarkEnd w:id="125"/>
+    <w:bookmarkStart w:id="126" w:name="ref-riel-salvatore_new_2007"/>
     <w:p>
       <w:pPr>
         <w:pStyle w:val="BodyText"/>
       </w:pPr>
       <w:r>
-        <w:t xml:space="preserve">Riel-Salvatore J, Barton CM (2007) New quantitative perspectives on the Middle-Upper Paleolithic transition: The view from the northern Mediterranean. BAR International Series 1620:61</w:t>
-      </w:r>
-    </w:p>
-    <w:bookmarkEnd w:id="124"/>
-    <w:bookmarkStart w:id="125" w:name="ref-rios-garaizar_early_2016"/>
+        <w:t xml:space="preserve">Riel-Salvatore, J., &amp; Barton, C. M. (2007). New quantitative perspectives on the Middle-Upper Paleolithic transition: The view from the northern Mediterranean.</w:t>
+      </w:r>
+      <w:r>
+        <w:t xml:space="preserve"> </w:t>
+      </w:r>
+      <w:r>
+        <w:rPr>
+          <w:i/>
+        </w:rPr>
+        <w:t xml:space="preserve">BAR International Series</w:t>
+      </w:r>
+      <w:r>
+        <w:t xml:space="preserve">,</w:t>
+      </w:r>
+      <w:r>
+        <w:t xml:space="preserve"> </w:t>
+      </w:r>
+      <w:r>
+        <w:rPr>
+          <w:i/>
+        </w:rPr>
+        <w:t xml:space="preserve">1620</w:t>
+      </w:r>
+      <w:r>
+        <w:t xml:space="preserve">, 61.</w:t>
+      </w:r>
+    </w:p>
+    <w:bookmarkEnd w:id="126"/>
+    <w:bookmarkStart w:id="127" w:name="ref-rios-garaizar_early_2016"/>
     <w:p>
       <w:pPr>
         <w:pStyle w:val="BodyText"/>
       </w:pPr>
       <w:r>
-        <w:t xml:space="preserve">Rios-Garaizar J (2016) Early Middle Palaeolithic occupations at Ventalaperra cave (Cantabrian Region, Northern Iberian Peninsula). Journal of Lithic Studies 3:161–183</w:t>
-      </w:r>
-    </w:p>
-    <w:bookmarkEnd w:id="125"/>
-    <w:bookmarkStart w:id="127" w:name="ref-rivals_seasonality_2009"/>
+        <w:t xml:space="preserve">Rios-Garaizar, J. (2016). Early Middle Palaeolithic occupations at Ventalaperra cave (Cantabrian Region, Northern Iberian Peninsula).</w:t>
+      </w:r>
+      <w:r>
+        <w:t xml:space="preserve"> </w:t>
+      </w:r>
+      <w:r>
+        <w:rPr>
+          <w:i/>
+        </w:rPr>
+        <w:t xml:space="preserve">Journal of Lithic Studies</w:t>
+      </w:r>
+      <w:r>
+        <w:t xml:space="preserve">,</w:t>
+      </w:r>
+      <w:r>
+        <w:t xml:space="preserve"> </w:t>
+      </w:r>
+      <w:r>
+        <w:rPr>
+          <w:i/>
+        </w:rPr>
+        <w:t xml:space="preserve">3</w:t>
+      </w:r>
+      <w:r>
+        <w:t xml:space="preserve">, 161–183.</w:t>
+      </w:r>
+    </w:p>
+    <w:bookmarkEnd w:id="127"/>
+    <w:bookmarkStart w:id="129" w:name="ref-rivals_seasonality_2009"/>
     <w:p>
       <w:pPr>
         <w:pStyle w:val="BodyText"/>
       </w:pPr>
       <w:r>
-        <w:t xml:space="preserve">Rivals F, Moncel M-H, Patou-Mathis M (2009a) Seasonality and intra-site variation of Neanderthal occupations in the Middle Palaeolithic locality of Payre (Ardèche, France) using dental wear analyses. Journal of Archaeological Science 36:1070–1078. doi:</w:t>
-      </w:r>
-      <w:r>
-        <w:t xml:space="preserve"> </w:t>
-      </w:r>
-      <w:hyperlink r:id="rId126">
+        <w:t xml:space="preserve">Rivals, F., Moncel, M.-H., &amp; Patou-Mathis, M. (2009). Seasonality and intra-site variation of Neanderthal occupations in the Middle Palaeolithic locality of Payre (Ardèche, France) using dental wear analyses.</w:t>
+      </w:r>
+      <w:r>
+        <w:t xml:space="preserve"> </w:t>
+      </w:r>
+      <w:r>
+        <w:rPr>
+          <w:i/>
+        </w:rPr>
+        <w:t xml:space="preserve">Journal of Archaeological Science</w:t>
+      </w:r>
+      <w:r>
+        <w:t xml:space="preserve">,</w:t>
+      </w:r>
+      <w:r>
+        <w:t xml:space="preserve"> </w:t>
+      </w:r>
+      <w:r>
+        <w:rPr>
+          <w:i/>
+        </w:rPr>
+        <w:t xml:space="preserve">36</w:t>
+      </w:r>
+      <w:r>
+        <w:t xml:space="preserve">(4), 1070–1078. doi:</w:t>
+      </w:r>
+      <w:hyperlink r:id="rId128">
         <w:r>
           <w:rPr>
             <w:rStyle w:val="Hyperlink"/>
@@ -10084,19 +11393,40 @@
         </w:r>
       </w:hyperlink>
     </w:p>
-    <w:bookmarkEnd w:id="127"/>
-    <w:bookmarkStart w:id="129" w:name="ref-rivals_new_2009"/>
+    <w:bookmarkEnd w:id="129"/>
+    <w:bookmarkStart w:id="131" w:name="ref-rivals_new_2009"/>
     <w:p>
       <w:pPr>
         <w:pStyle w:val="BodyText"/>
       </w:pPr>
       <w:r>
-        <w:t xml:space="preserve">Rivals F, Schulz E, Kaiser TM (2009b) A new application of dental wear analyses: Estimation of duration of hominid occupations in archaeological localities. Journal of Human Evolution 56:329–339. doi:</w:t>
-      </w:r>
-      <w:r>
-        <w:t xml:space="preserve"> </w:t>
-      </w:r>
-      <w:hyperlink r:id="rId128">
+        <w:t xml:space="preserve">Rivals, F., Schulz, E., &amp; Kaiser, T. M. (2009). A new application of dental wear analyses: Estimation of duration of hominid occupations in archaeological localities.</w:t>
+      </w:r>
+      <w:r>
+        <w:t xml:space="preserve"> </w:t>
+      </w:r>
+      <w:r>
+        <w:rPr>
+          <w:i/>
+        </w:rPr>
+        <w:t xml:space="preserve">Journal of Human Evolution</w:t>
+      </w:r>
+      <w:r>
+        <w:t xml:space="preserve">,</w:t>
+      </w:r>
+      <w:r>
+        <w:t xml:space="preserve"> </w:t>
+      </w:r>
+      <w:r>
+        <w:rPr>
+          <w:i/>
+        </w:rPr>
+        <w:t xml:space="preserve">56</w:t>
+      </w:r>
+      <w:r>
+        <w:t xml:space="preserve">(4), 329–339. doi:</w:t>
+      </w:r>
+      <w:hyperlink r:id="rId130">
         <w:r>
           <w:rPr>
             <w:rStyle w:val="Hyperlink"/>
@@ -10105,69 +11435,162 @@
         </w:r>
       </w:hyperlink>
     </w:p>
-    <w:bookmarkEnd w:id="129"/>
-    <w:bookmarkStart w:id="130" w:name="ref-sahlins_stone_1972"/>
+    <w:bookmarkEnd w:id="131"/>
+    <w:bookmarkStart w:id="132" w:name="ref-sahlins_stone_1972"/>
     <w:p>
       <w:pPr>
         <w:pStyle w:val="BodyText"/>
       </w:pPr>
       <w:r>
-        <w:t xml:space="preserve">Sahlins M (1972) Stone age economics. Aldine-Atherton, Chicago</w:t>
-      </w:r>
-    </w:p>
-    <w:bookmarkEnd w:id="130"/>
-    <w:bookmarkStart w:id="131" w:name="ref-sandgathe_examining_2005"/>
+        <w:t xml:space="preserve">Sahlins, M. (1972).</w:t>
+      </w:r>
+      <w:r>
+        <w:t xml:space="preserve"> </w:t>
+      </w:r>
+      <w:r>
+        <w:rPr>
+          <w:i/>
+        </w:rPr>
+        <w:t xml:space="preserve">Stone age economics</w:t>
+      </w:r>
+      <w:r>
+        <w:t xml:space="preserve">. Chicago: Aldine-Atherton.</w:t>
+      </w:r>
+    </w:p>
+    <w:bookmarkEnd w:id="132"/>
+    <w:bookmarkStart w:id="133" w:name="ref-sandgathe_examining_2005"/>
     <w:p>
       <w:pPr>
         <w:pStyle w:val="BodyText"/>
       </w:pPr>
       <w:r>
-        <w:t xml:space="preserve">Sandgathe DM (2005) Examining the Levallois reduction strategy from a design theory point of view. John; Erica Hedges</w:t>
-      </w:r>
-    </w:p>
-    <w:bookmarkEnd w:id="131"/>
-    <w:bookmarkStart w:id="132" w:name="ref-schiffer_toward_1983"/>
+        <w:t xml:space="preserve">Sandgathe, D. M. (2005).</w:t>
+      </w:r>
+      <w:r>
+        <w:t xml:space="preserve"> </w:t>
+      </w:r>
+      <w:r>
+        <w:rPr>
+          <w:i/>
+        </w:rPr>
+        <w:t xml:space="preserve">Examining the Levallois reduction strategy from a design theory point of view</w:t>
+      </w:r>
+      <w:r>
+        <w:t xml:space="preserve">. John; Erica Hedges.</w:t>
+      </w:r>
+    </w:p>
+    <w:bookmarkEnd w:id="133"/>
+    <w:bookmarkStart w:id="134" w:name="ref-schiffer_toward_1983"/>
     <w:p>
       <w:pPr>
         <w:pStyle w:val="BodyText"/>
       </w:pPr>
       <w:r>
-        <w:t xml:space="preserve">Schiffer MB (1983) Toward the identification of formation processes. American Antiquity 48:675–706</w:t>
-      </w:r>
-    </w:p>
-    <w:bookmarkEnd w:id="132"/>
-    <w:bookmarkStart w:id="133" w:name="ref-schiffer_formation_1987"/>
+        <w:t xml:space="preserve">Schiffer, M. B. (1983). Toward the identification of formation processes.</w:t>
+      </w:r>
+      <w:r>
+        <w:t xml:space="preserve"> </w:t>
+      </w:r>
+      <w:r>
+        <w:rPr>
+          <w:i/>
+        </w:rPr>
+        <w:t xml:space="preserve">American Antiquity</w:t>
+      </w:r>
+      <w:r>
+        <w:t xml:space="preserve">,</w:t>
+      </w:r>
+      <w:r>
+        <w:t xml:space="preserve"> </w:t>
+      </w:r>
+      <w:r>
+        <w:rPr>
+          <w:i/>
+        </w:rPr>
+        <w:t xml:space="preserve">48</w:t>
+      </w:r>
+      <w:r>
+        <w:t xml:space="preserve">, 675–706.</w:t>
+      </w:r>
+    </w:p>
+    <w:bookmarkEnd w:id="134"/>
+    <w:bookmarkStart w:id="135" w:name="ref-schiffer_formation_1987"/>
     <w:p>
       <w:pPr>
         <w:pStyle w:val="BodyText"/>
       </w:pPr>
       <w:r>
-        <w:t xml:space="preserve">Schiffer MB (1987) Formation processes of the archaeological record. University of New Mexico Press, Albuquerque, New Mexico</w:t>
-      </w:r>
-    </w:p>
-    <w:bookmarkEnd w:id="133"/>
-    <w:bookmarkStart w:id="134" w:name="ref-shennan_quantifying_1997"/>
+        <w:t xml:space="preserve">Schiffer, M. B. (1987).</w:t>
+      </w:r>
+      <w:r>
+        <w:t xml:space="preserve"> </w:t>
+      </w:r>
+      <w:r>
+        <w:rPr>
+          <w:i/>
+        </w:rPr>
+        <w:t xml:space="preserve">Formation processes of the archaeological record</w:t>
+      </w:r>
+      <w:r>
+        <w:t xml:space="preserve">. Albuquerque, New Mexico: University of New Mexico Press.</w:t>
+      </w:r>
+    </w:p>
+    <w:bookmarkEnd w:id="135"/>
+    <w:bookmarkStart w:id="136" w:name="ref-shennan_quantifying_1997"/>
     <w:p>
       <w:pPr>
         <w:pStyle w:val="BodyText"/>
       </w:pPr>
       <w:r>
-        <w:t xml:space="preserve">Shennan S (1997) Quantifying archaeology. University of Iowa Press</w:t>
-      </w:r>
-    </w:p>
-    <w:bookmarkEnd w:id="134"/>
-    <w:bookmarkStart w:id="136" w:name="ref-stein_big_2003"/>
+        <w:t xml:space="preserve">Shennan, S. (1997).</w:t>
+      </w:r>
+      <w:r>
+        <w:t xml:space="preserve"> </w:t>
+      </w:r>
+      <w:r>
+        <w:rPr>
+          <w:i/>
+        </w:rPr>
+        <w:t xml:space="preserve">Quantifying archaeology</w:t>
+      </w:r>
+      <w:r>
+        <w:t xml:space="preserve">. University of Iowa Press.</w:t>
+      </w:r>
+    </w:p>
+    <w:bookmarkEnd w:id="136"/>
+    <w:bookmarkStart w:id="138" w:name="ref-stein_big_2003"/>
     <w:p>
       <w:pPr>
         <w:pStyle w:val="BodyText"/>
       </w:pPr>
       <w:r>
-        <w:t xml:space="preserve">Stein JK, Deo JN, Phillips LS (2003) Big Sites—Short Time: Accumulation Rates in Archaeological Sites. Journal of Archaeological Science 30:297–316. doi:</w:t>
-      </w:r>
-      <w:r>
-        <w:t xml:space="preserve"> </w:t>
-      </w:r>
-      <w:hyperlink r:id="rId135">
+        <w:t xml:space="preserve">Stein, J. K., Deo, J. N., &amp; Phillips, L. S. (2003). Big Sites—Short Time: Accumulation Rates in Archaeological Sites.</w:t>
+      </w:r>
+      <w:r>
+        <w:t xml:space="preserve"> </w:t>
+      </w:r>
+      <w:r>
+        <w:rPr>
+          <w:i/>
+        </w:rPr>
+        <w:t xml:space="preserve">Journal of Archaeological Science</w:t>
+      </w:r>
+      <w:r>
+        <w:t xml:space="preserve">,</w:t>
+      </w:r>
+      <w:r>
+        <w:t xml:space="preserve"> </w:t>
+      </w:r>
+      <w:r>
+        <w:rPr>
+          <w:i/>
+        </w:rPr>
+        <w:t xml:space="preserve">30</w:t>
+      </w:r>
+      <w:r>
+        <w:t xml:space="preserve">, 297–316. doi:</w:t>
+      </w:r>
+      <w:hyperlink r:id="rId137">
         <w:r>
           <w:rPr>
             <w:rStyle w:val="Hyperlink"/>
@@ -10176,29 +11599,74 @@
         </w:r>
       </w:hyperlink>
     </w:p>
-    <w:bookmarkEnd w:id="136"/>
-    <w:bookmarkStart w:id="137" w:name="ref-tabarev_paleolithic_2013"/>
+    <w:bookmarkEnd w:id="138"/>
+    <w:bookmarkStart w:id="139" w:name="ref-tabarev_paleolithic_2013"/>
     <w:p>
       <w:pPr>
         <w:pStyle w:val="BodyText"/>
       </w:pPr>
       <w:r>
-        <w:t xml:space="preserve">Tabarev AV, Gillam JC, Kanomata Y, Gunchinsuren B (2013) A Paleolithic cache at tolbor (Northern Mongolia). Archaeology, Ethnology and Anthropology of Eurasia 41:14–21</w:t>
-      </w:r>
-    </w:p>
-    <w:bookmarkEnd w:id="137"/>
-    <w:bookmarkStart w:id="139" w:name="ref-terradillos-bernal_san_2017"/>
+        <w:t xml:space="preserve">Tabarev, A. V., Gillam, J. C., Kanomata, Y., &amp; Gunchinsuren, B. (2013). A Paleolithic cache at tolbor (Northern Mongolia).</w:t>
+      </w:r>
+      <w:r>
+        <w:t xml:space="preserve"> </w:t>
+      </w:r>
+      <w:r>
+        <w:rPr>
+          <w:i/>
+        </w:rPr>
+        <w:t xml:space="preserve">Archaeology, Ethnology and Anthropology of Eurasia</w:t>
+      </w:r>
+      <w:r>
+        <w:t xml:space="preserve">,</w:t>
+      </w:r>
+      <w:r>
+        <w:t xml:space="preserve"> </w:t>
+      </w:r>
+      <w:r>
+        <w:rPr>
+          <w:i/>
+        </w:rPr>
+        <w:t xml:space="preserve">41</w:t>
+      </w:r>
+      <w:r>
+        <w:t xml:space="preserve">(3), 14–21.</w:t>
+      </w:r>
+    </w:p>
+    <w:bookmarkEnd w:id="139"/>
+    <w:bookmarkStart w:id="141" w:name="ref-terradillos-bernal_san_2017"/>
     <w:p>
       <w:pPr>
         <w:pStyle w:val="BodyText"/>
       </w:pPr>
       <w:r>
-        <w:t xml:space="preserve">Terradillos-Bernal M, Fernández-Lomana JCD, Pardo J-FJ et al (2017) San Quirce (Palencia, Spain). A Neanderthal open air campsite with short term-occupation patterns. Quaternary International 435:115–128. doi:</w:t>
-      </w:r>
-      <w:r>
-        <w:t xml:space="preserve"> </w:t>
-      </w:r>
-      <w:hyperlink r:id="rId138">
+        <w:t xml:space="preserve">Terradillos-Bernal, M., Fernández-Lomana, J. C. D., Pardo, J.-F. J., Benito-Calvo, A., Clemente, I., &amp; Marcos-Sáiz, F. J. (2017). San Quirce (Palencia, Spain). A Neanderthal open air campsite with short term-occupation patterns.</w:t>
+      </w:r>
+      <w:r>
+        <w:t xml:space="preserve"> </w:t>
+      </w:r>
+      <w:r>
+        <w:rPr>
+          <w:i/>
+        </w:rPr>
+        <w:t xml:space="preserve">Quaternary International</w:t>
+      </w:r>
+      <w:r>
+        <w:t xml:space="preserve">,</w:t>
+      </w:r>
+      <w:r>
+        <w:t xml:space="preserve"> </w:t>
+      </w:r>
+      <w:r>
+        <w:rPr>
+          <w:i/>
+        </w:rPr>
+        <w:t xml:space="preserve">435</w:t>
+      </w:r>
+      <w:r>
+        <w:t xml:space="preserve">, 115–128. doi:</w:t>
+      </w:r>
+      <w:hyperlink r:id="rId140">
         <w:r>
           <w:rPr>
             <w:rStyle w:val="Hyperlink"/>
@@ -10207,19 +11675,40 @@
         </w:r>
       </w:hyperlink>
     </w:p>
-    <w:bookmarkEnd w:id="139"/>
-    <w:bookmarkStart w:id="141" w:name="ref-vaquero_searching_2017"/>
+    <w:bookmarkEnd w:id="141"/>
+    <w:bookmarkStart w:id="143" w:name="ref-vaquero_searching_2017"/>
     <w:p>
       <w:pPr>
         <w:pStyle w:val="BodyText"/>
       </w:pPr>
       <w:r>
-        <w:t xml:space="preserve">Vaquero M, Romagnoli F (2017) Searching for Lazy People: The Significance of Expedient Behavior in the Interpretation of Paleolithic Assemblages. Journal of Archaeological Method and Theory 25:1–34. doi:</w:t>
-      </w:r>
-      <w:r>
-        <w:t xml:space="preserve"> </w:t>
-      </w:r>
-      <w:hyperlink r:id="rId140">
+        <w:t xml:space="preserve">Vaquero, M., &amp; Romagnoli, F. (2017). Searching for Lazy People: The Significance of Expedient Behavior in the Interpretation of Paleolithic Assemblages.</w:t>
+      </w:r>
+      <w:r>
+        <w:t xml:space="preserve"> </w:t>
+      </w:r>
+      <w:r>
+        <w:rPr>
+          <w:i/>
+        </w:rPr>
+        <w:t xml:space="preserve">Journal of Archaeological Method and Theory</w:t>
+      </w:r>
+      <w:r>
+        <w:t xml:space="preserve">,</w:t>
+      </w:r>
+      <w:r>
+        <w:t xml:space="preserve"> </w:t>
+      </w:r>
+      <w:r>
+        <w:rPr>
+          <w:i/>
+        </w:rPr>
+        <w:t xml:space="preserve">25</w:t>
+      </w:r>
+      <w:r>
+        <w:t xml:space="preserve">(2), 1–34. doi:</w:t>
+      </w:r>
+      <w:hyperlink r:id="rId142">
         <w:r>
           <w:rPr>
             <w:rStyle w:val="Hyperlink"/>
@@ -10228,74 +11717,137 @@
         </w:r>
       </w:hyperlink>
     </w:p>
-    <w:bookmarkEnd w:id="141"/>
-    <w:bookmarkStart w:id="142" w:name="ref-villaverde_upper_1998"/>
+    <w:bookmarkEnd w:id="143"/>
+    <w:bookmarkStart w:id="144" w:name="ref-villaverde_upper_1998"/>
     <w:p>
       <w:pPr>
         <w:pStyle w:val="BodyText"/>
       </w:pPr>
       <w:r>
-        <w:t xml:space="preserve">Villaverde V, Aura JE, Barton CM (1998) The Upper Paleolithic in Mediterranean Spain: A review of current evidence. Journal of World Prehistory 12:121–198</w:t>
-      </w:r>
-    </w:p>
-    <w:bookmarkEnd w:id="142"/>
-    <w:bookmarkStart w:id="143" w:name="ref-wickham_r_2015"/>
+        <w:t xml:space="preserve">Villaverde, V., Aura, J. E., &amp; Barton, C. M. (1998). The Upper Paleolithic in Mediterranean Spain: A review of current evidence.</w:t>
+      </w:r>
+      <w:r>
+        <w:t xml:space="preserve"> </w:t>
+      </w:r>
+      <w:r>
+        <w:rPr>
+          <w:i/>
+        </w:rPr>
+        <w:t xml:space="preserve">Journal of World Prehistory</w:t>
+      </w:r>
+      <w:r>
+        <w:t xml:space="preserve">,</w:t>
+      </w:r>
+      <w:r>
+        <w:t xml:space="preserve"> </w:t>
+      </w:r>
+      <w:r>
+        <w:rPr>
+          <w:i/>
+        </w:rPr>
+        <w:t xml:space="preserve">12</w:t>
+      </w:r>
+      <w:r>
+        <w:t xml:space="preserve">, 121–198.</w:t>
+      </w:r>
+    </w:p>
+    <w:bookmarkEnd w:id="144"/>
+    <w:bookmarkStart w:id="145" w:name="ref-wickham_r_2015"/>
     <w:p>
       <w:pPr>
         <w:pStyle w:val="BodyText"/>
       </w:pPr>
       <w:r>
-        <w:t xml:space="preserve">Wickham H (2015) R packages: Organize, test, document, and share your code. O’Reilly Media, Inc., Sebastopol, CA</w:t>
-      </w:r>
-    </w:p>
-    <w:bookmarkEnd w:id="143"/>
-    <w:bookmarkStart w:id="144" w:name="ref-yellen_archaeological_1977"/>
+        <w:t xml:space="preserve">Wickham, H. (2015).</w:t>
+      </w:r>
+      <w:r>
+        <w:t xml:space="preserve"> </w:t>
+      </w:r>
+      <w:r>
+        <w:rPr>
+          <w:i/>
+        </w:rPr>
+        <w:t xml:space="preserve">R packages: Organize, test, document, and share your code</w:t>
+      </w:r>
+      <w:r>
+        <w:t xml:space="preserve">. Sebastopol, CA: O’Reilly Media, Inc.</w:t>
+      </w:r>
+    </w:p>
+    <w:bookmarkEnd w:id="145"/>
+    <w:bookmarkStart w:id="146" w:name="ref-yellen_archaeological_1977"/>
     <w:p>
       <w:pPr>
         <w:pStyle w:val="BodyText"/>
       </w:pPr>
       <w:r>
-        <w:t xml:space="preserve">Yellen JE (1977) Archaeological approaches to the present: Models for reconstructing the past. Academic Press, New York</w:t>
-      </w:r>
-    </w:p>
-    <w:bookmarkEnd w:id="144"/>
-    <w:bookmarkStart w:id="145" w:name="ref-zilhao_o_1997"/>
+        <w:t xml:space="preserve">Yellen, J. E. (1977).</w:t>
+      </w:r>
+      <w:r>
+        <w:t xml:space="preserve"> </w:t>
+      </w:r>
+      <w:r>
+        <w:rPr>
+          <w:i/>
+        </w:rPr>
+        <w:t xml:space="preserve">Archaeological approaches to the present: Models for reconstructing the past</w:t>
+      </w:r>
+      <w:r>
+        <w:t xml:space="preserve"> </w:t>
+      </w:r>
+      <w:r>
+        <w:t xml:space="preserve">(Vol. 1). New York: Academic Press.</w:t>
+      </w:r>
+    </w:p>
+    <w:bookmarkEnd w:id="146"/>
+    <w:bookmarkStart w:id="147" w:name="ref-zilhao_o_1997"/>
     <w:p>
       <w:pPr>
         <w:pStyle w:val="BodyText"/>
       </w:pPr>
       <w:r>
-        <w:t xml:space="preserve">Zilhão J (1997) O Paleolítico Superior da Estremadura portuguesa. Colibri, Lisbon</w:t>
-      </w:r>
-    </w:p>
-    <w:bookmarkEnd w:id="145"/>
-    <w:bookmarkEnd w:id="146"/>
+        <w:t xml:space="preserve">Zilhão, J. (1997).</w:t>
+      </w:r>
+      <w:r>
+        <w:t xml:space="preserve"> </w:t>
+      </w:r>
+      <w:r>
+        <w:rPr>
+          <w:i/>
+        </w:rPr>
+        <w:t xml:space="preserve">O Paleolítico Superior da Estremadura portuguesa</w:t>
+      </w:r>
+      <w:r>
+        <w:t xml:space="preserve">. Lisbon: Colibri.</w:t>
+      </w:r>
+    </w:p>
+    <w:bookmarkEnd w:id="147"/>
+    <w:bookmarkEnd w:id="148"/>
     <w:p>
       <w:pPr>
         <w:pStyle w:val="Heading5"/>
       </w:pPr>
-      <w:bookmarkStart w:id="147" w:name="pagebreak-1"/>
+      <w:bookmarkStart w:id="149" w:name="pagebreak-1"/>
       <w:r>
         <w:t xml:space="preserve">pagebreak</w:t>
       </w:r>
-      <w:bookmarkEnd w:id="147"/>
+      <w:bookmarkEnd w:id="149"/>
     </w:p>
     <w:p>
       <w:pPr>
         <w:pStyle w:val="Heading3"/>
       </w:pPr>
-      <w:bookmarkStart w:id="148" w:name="colophon"/>
+      <w:bookmarkStart w:id="150" w:name="colophon"/>
       <w:r>
         <w:t xml:space="preserve">Colophon</w:t>
       </w:r>
-      <w:bookmarkEnd w:id="148"/>
+      <w:bookmarkEnd w:id="150"/>
     </w:p>
     <w:p>
       <w:pPr>
         <w:pStyle w:val="FirstParagraph"/>
       </w:pPr>
       <w:r>
-        <w:t xml:space="preserve">This report was generated on 2018-06-06 20:27:26 using the following computational environment and dependencies:</w:t>
+        <w:t xml:space="preserve">This report was generated on 2019-01-29 10:14:30 using the following computational environment and dependencies:</w:t>
       </w:r>
     </w:p>
     <w:p>
@@ -10306,6 +11858,15 @@
         <w:rPr>
           <w:rStyle w:val="VerbatimChar"/>
         </w:rPr>
+        <w:t xml:space="preserve">#&gt; - Session info ----------------------------------------------------------</w:t>
+      </w:r>
+      <w:r>
+        <w:br w:type="textWrapping"/>
+      </w:r>
+      <w:r>
+        <w:rPr>
+          <w:rStyle w:val="VerbatimChar"/>
+        </w:rPr>
         <w:t xml:space="preserve">#&gt;  setting  value                       </w:t>
       </w:r>
       <w:r>
@@ -10315,7 +11876,7 @@
         <w:rPr>
           <w:rStyle w:val="VerbatimChar"/>
         </w:rPr>
-        <w:t xml:space="preserve">#&gt;  version  R version 3.4.4 (2018-03-15)</w:t>
+        <w:t xml:space="preserve">#&gt;  version  R version 3.5.1 (2018-07-02)</w:t>
       </w:r>
       <w:r>
         <w:br w:type="textWrapping"/>
@@ -10324,6 +11885,15 @@
         <w:rPr>
           <w:rStyle w:val="VerbatimChar"/>
         </w:rPr>
+        <w:t xml:space="preserve">#&gt;  os       Windows 10 x64              </w:t>
+      </w:r>
+      <w:r>
+        <w:br w:type="textWrapping"/>
+      </w:r>
+      <w:r>
+        <w:rPr>
+          <w:rStyle w:val="VerbatimChar"/>
+        </w:rPr>
         <w:t xml:space="preserve">#&gt;  system   x86_64, mingw32             </w:t>
       </w:r>
       <w:r>
@@ -10360,6 +11930,15 @@
         <w:rPr>
           <w:rStyle w:val="VerbatimChar"/>
         </w:rPr>
+        <w:t xml:space="preserve">#&gt;  ctype    English_United States.1252  </w:t>
+      </w:r>
+      <w:r>
+        <w:br w:type="textWrapping"/>
+      </w:r>
+      <w:r>
+        <w:rPr>
+          <w:rStyle w:val="VerbatimChar"/>
+        </w:rPr>
         <w:t xml:space="preserve">#&gt;  tz       Europe/London               </w:t>
       </w:r>
       <w:r>
@@ -10369,7 +11948,7 @@
         <w:rPr>
           <w:rStyle w:val="VerbatimChar"/>
         </w:rPr>
-        <w:t xml:space="preserve">#&gt;  date     2018-06-06                  </w:t>
+        <w:t xml:space="preserve">#&gt;  date     2019-01-29                  </w:t>
       </w:r>
       <w:r>
         <w:br w:type="textWrapping"/>
@@ -10387,7 +11966,7 @@
         <w:rPr>
           <w:rStyle w:val="VerbatimChar"/>
         </w:rPr>
-        <w:t xml:space="preserve">#&gt;  package       * version date       source        </w:t>
+        <w:t xml:space="preserve">#&gt; - Packages --------------------------------------------------------------</w:t>
       </w:r>
       <w:r>
         <w:br w:type="textWrapping"/>
@@ -10396,7 +11975,7 @@
         <w:rPr>
           <w:rStyle w:val="VerbatimChar"/>
         </w:rPr>
-        <w:t xml:space="preserve">#&gt;  assertthat      0.2.0   2017-04-11 CRAN (R 3.4.4)</w:t>
+        <w:t xml:space="preserve">#&gt;  package       * version date       lib source        </w:t>
       </w:r>
       <w:r>
         <w:br w:type="textWrapping"/>
@@ -10405,7 +11984,7 @@
         <w:rPr>
           <w:rStyle w:val="VerbatimChar"/>
         </w:rPr>
-        <w:t xml:space="preserve">#&gt;  backports       1.1.2   2017-12-13 CRAN (R 3.4.3)</w:t>
+        <w:t xml:space="preserve">#&gt;  assertthat      0.2.0   2017-04-11 [1] CRAN (R 3.5.1)</w:t>
       </w:r>
       <w:r>
         <w:br w:type="textWrapping"/>
@@ -10414,7 +11993,7 @@
         <w:rPr>
           <w:rStyle w:val="VerbatimChar"/>
         </w:rPr>
-        <w:t xml:space="preserve">#&gt;  base          * 3.4.4   2018-03-15 local         </w:t>
+        <w:t xml:space="preserve">#&gt;  backports       1.1.3   2018-12-14 [1] CRAN (R 3.5.2)</w:t>
       </w:r>
       <w:r>
         <w:br w:type="textWrapping"/>
@@ -10423,7 +12002,7 @@
         <w:rPr>
           <w:rStyle w:val="VerbatimChar"/>
         </w:rPr>
-        <w:t xml:space="preserve">#&gt;  bindr           0.1.1   2018-03-13 CRAN (R 3.4.4)</w:t>
+        <w:t xml:space="preserve">#&gt;  bindr           0.1.1   2018-03-13 [1] CRAN (R 3.5.2)</w:t>
       </w:r>
       <w:r>
         <w:br w:type="textWrapping"/>
@@ -10432,7 +12011,7 @@
         <w:rPr>
           <w:rStyle w:val="VerbatimChar"/>
         </w:rPr>
-        <w:t xml:space="preserve">#&gt;  bindrcpp        0.2.2   2018-03-29 CRAN (R 3.4.4)</w:t>
+        <w:t xml:space="preserve">#&gt;  bindrcpp        0.2.2   2018-03-29 [1] CRAN (R 3.5.2)</w:t>
       </w:r>
       <w:r>
         <w:br w:type="textWrapping"/>
@@ -10441,7 +12020,7 @@
         <w:rPr>
           <w:rStyle w:val="VerbatimChar"/>
         </w:rPr>
-        <w:t xml:space="preserve">#&gt;  bookdown        0.7     2018-02-18 CRAN (R 3.4.4)</w:t>
+        <w:t xml:space="preserve">#&gt;  bookdown        0.9     2018-12-21 [1] CRAN (R 3.5.2)</w:t>
       </w:r>
       <w:r>
         <w:br w:type="textWrapping"/>
@@ -10450,7 +12029,7 @@
         <w:rPr>
           <w:rStyle w:val="VerbatimChar"/>
         </w:rPr>
-        <w:t xml:space="preserve">#&gt;  cluster         2.0.6   2017-03-10 CRAN (R 3.4.4)</w:t>
+        <w:t xml:space="preserve">#&gt;  callr           3.1.1   2018-12-21 [4] CRAN (R 3.5.2)</w:t>
       </w:r>
       <w:r>
         <w:br w:type="textWrapping"/>
@@ -10459,7 +12038,7 @@
         <w:rPr>
           <w:rStyle w:val="VerbatimChar"/>
         </w:rPr>
-        <w:t xml:space="preserve">#&gt;  colorspace      1.3-2   2016-12-14 CRAN (R 3.4.4)</w:t>
+        <w:t xml:space="preserve">#&gt;  cli             1.0.1   2018-09-25 [1] CRAN (R 3.5.2)</w:t>
       </w:r>
       <w:r>
         <w:br w:type="textWrapping"/>
@@ -10468,7 +12047,7 @@
         <w:rPr>
           <w:rStyle w:val="VerbatimChar"/>
         </w:rPr>
-        <w:t xml:space="preserve">#&gt;  compiler        3.4.4   2018-03-15 local         </w:t>
+        <w:t xml:space="preserve">#&gt;  cluster         2.0.7-1 2018-04-13 [3] CRAN (R 3.5.1)</w:t>
       </w:r>
       <w:r>
         <w:br w:type="textWrapping"/>
@@ -10477,7 +12056,7 @@
         <w:rPr>
           <w:rStyle w:val="VerbatimChar"/>
         </w:rPr>
-        <w:t xml:space="preserve">#&gt;  cowplot         0.9.2   2017-12-17 CRAN (R 3.4.4)</w:t>
+        <w:t xml:space="preserve">#&gt;  colorspace      1.4-0   2019-01-13 [4] CRAN (R 3.5.2)</w:t>
       </w:r>
       <w:r>
         <w:br w:type="textWrapping"/>
@@ -10486,7 +12065,7 @@
         <w:rPr>
           <w:rStyle w:val="VerbatimChar"/>
         </w:rPr>
-        <w:t xml:space="preserve">#&gt;  datasets      * 3.4.4   2018-03-15 local         </w:t>
+        <w:t xml:space="preserve">#&gt;  cowplot         0.9.4   2019-01-08 [4] CRAN (R 3.5.2)</w:t>
       </w:r>
       <w:r>
         <w:br w:type="textWrapping"/>
@@ -10495,7 +12074,7 @@
         <w:rPr>
           <w:rStyle w:val="VerbatimChar"/>
         </w:rPr>
-        <w:t xml:space="preserve">#&gt;  devtools        1.13.5  2018-02-18 CRAN (R 3.4.3)</w:t>
+        <w:t xml:space="preserve">#&gt;  crayon          1.3.4   2017-09-16 [1] CRAN (R 3.5.1)</w:t>
       </w:r>
       <w:r>
         <w:br w:type="textWrapping"/>
@@ -10504,7 +12083,7 @@
         <w:rPr>
           <w:rStyle w:val="VerbatimChar"/>
         </w:rPr>
-        <w:t xml:space="preserve">#&gt;  digest          0.6.15  2018-01-28 CRAN (R 3.4.3)</w:t>
+        <w:t xml:space="preserve">#&gt;  desc            1.2.0   2018-05-01 [4] CRAN (R 3.4.4)</w:t>
       </w:r>
       <w:r>
         <w:br w:type="textWrapping"/>
@@ -10513,7 +12092,7 @@
         <w:rPr>
           <w:rStyle w:val="VerbatimChar"/>
         </w:rPr>
-        <w:t xml:space="preserve">#&gt;  dplyr         * 0.7.5   2018-05-19 CRAN (R 3.4.4)</w:t>
+        <w:t xml:space="preserve">#&gt;  devtools        2.0.1   2018-10-26 [4] CRAN (R 3.5.2)</w:t>
       </w:r>
       <w:r>
         <w:br w:type="textWrapping"/>
@@ -10522,7 +12101,7 @@
         <w:rPr>
           <w:rStyle w:val="VerbatimChar"/>
         </w:rPr>
-        <w:t xml:space="preserve">#&gt;  evaluate        0.10.1  2017-06-24 CRAN (R 3.4.4)</w:t>
+        <w:t xml:space="preserve">#&gt;  digest          0.6.18  2018-10-10 [1] CRAN (R 3.5.1)</w:t>
       </w:r>
       <w:r>
         <w:br w:type="textWrapping"/>
@@ -10531,7 +12110,7 @@
         <w:rPr>
           <w:rStyle w:val="VerbatimChar"/>
         </w:rPr>
-        <w:t xml:space="preserve">#&gt;  factoextra    * 1.0.5   2017-08-22 CRAN (R 3.4.4)</w:t>
+        <w:t xml:space="preserve">#&gt;  dplyr         * 0.7.8   2018-11-10 [1] CRAN (R 3.5.2)</w:t>
       </w:r>
       <w:r>
         <w:br w:type="textWrapping"/>
@@ -10540,7 +12119,7 @@
         <w:rPr>
           <w:rStyle w:val="VerbatimChar"/>
         </w:rPr>
-        <w:t xml:space="preserve">#&gt;  FactoMineR    * 1.41    2018-05-04 CRAN (R 3.4.4)</w:t>
+        <w:t xml:space="preserve">#&gt;  evaluate        0.12    2018-10-09 [1] CRAN (R 3.5.2)</w:t>
       </w:r>
       <w:r>
         <w:br w:type="textWrapping"/>
@@ -10549,7 +12128,7 @@
         <w:rPr>
           <w:rStyle w:val="VerbatimChar"/>
         </w:rPr>
-        <w:t xml:space="preserve">#&gt;  flashClust      1.01-2  2012-08-21 CRAN (R 3.4.1)</w:t>
+        <w:t xml:space="preserve">#&gt;  factoextra    * 1.0.5   2017-08-22 [4] CRAN (R 3.4.4)</w:t>
       </w:r>
       <w:r>
         <w:br w:type="textWrapping"/>
@@ -10558,7 +12137,7 @@
         <w:rPr>
           <w:rStyle w:val="VerbatimChar"/>
         </w:rPr>
-        <w:t xml:space="preserve">#&gt;  ggplot2       * 2.2.1   2016-12-30 CRAN (R 3.4.4)</w:t>
+        <w:t xml:space="preserve">#&gt;  FactoMineR    * 1.41    2018-05-04 [4] CRAN (R 3.5.1)</w:t>
       </w:r>
       <w:r>
         <w:br w:type="textWrapping"/>
@@ -10567,7 +12146,7 @@
         <w:rPr>
           <w:rStyle w:val="VerbatimChar"/>
         </w:rPr>
-        <w:t xml:space="preserve">#&gt;  ggpubr        * 0.1.6   2017-11-14 CRAN (R 3.4.4)</w:t>
+        <w:t xml:space="preserve">#&gt;  flashClust      1.01-2  2012-08-21 [4] CRAN (R 3.5.0)</w:t>
       </w:r>
       <w:r>
         <w:br w:type="textWrapping"/>
@@ -10576,7 +12155,7 @@
         <w:rPr>
           <w:rStyle w:val="VerbatimChar"/>
         </w:rPr>
-        <w:t xml:space="preserve">#&gt;  ggrepel       * 0.8.0   2018-05-09 CRAN (R 3.4.4)</w:t>
+        <w:t xml:space="preserve">#&gt;  fs              1.2.6   2018-08-23 [4] CRAN (R 3.5.1)</w:t>
       </w:r>
       <w:r>
         <w:br w:type="textWrapping"/>
@@ -10585,7 +12164,7 @@
         <w:rPr>
           <w:rStyle w:val="VerbatimChar"/>
         </w:rPr>
-        <w:t xml:space="preserve">#&gt;  glue            1.2.0   2017-10-29 CRAN (R 3.4.4)</w:t>
+        <w:t xml:space="preserve">#&gt;  ggplot2       * 3.1.0   2018-10-25 [4] CRAN (R 3.5.1)</w:t>
       </w:r>
       <w:r>
         <w:br w:type="textWrapping"/>
@@ -10594,7 +12173,7 @@
         <w:rPr>
           <w:rStyle w:val="VerbatimChar"/>
         </w:rPr>
-        <w:t xml:space="preserve">#&gt;  graphics      * 3.4.4   2018-03-15 local         </w:t>
+        <w:t xml:space="preserve">#&gt;  ggpubr        * 0.2     2018-11-15 [4] CRAN (R 3.5.2)</w:t>
       </w:r>
       <w:r>
         <w:br w:type="textWrapping"/>
@@ -10603,7 +12182,7 @@
         <w:rPr>
           <w:rStyle w:val="VerbatimChar"/>
         </w:rPr>
-        <w:t xml:space="preserve">#&gt;  grDevices     * 3.4.4   2018-03-15 local         </w:t>
+        <w:t xml:space="preserve">#&gt;  ggrepel       * 0.8.0   2018-05-09 [4] CRAN (R 3.5.1)</w:t>
       </w:r>
       <w:r>
         <w:br w:type="textWrapping"/>
@@ -10612,7 +12191,7 @@
         <w:rPr>
           <w:rStyle w:val="VerbatimChar"/>
         </w:rPr>
-        <w:t xml:space="preserve">#&gt;  grid            3.4.4   2018-03-15 local         </w:t>
+        <w:t xml:space="preserve">#&gt;  glue            1.3.0   2018-07-17 [1] CRAN (R 3.5.1)</w:t>
       </w:r>
       <w:r>
         <w:br w:type="textWrapping"/>
@@ -10621,7 +12200,7 @@
         <w:rPr>
           <w:rStyle w:val="VerbatimChar"/>
         </w:rPr>
-        <w:t xml:space="preserve">#&gt;  gtable          0.2.0   2016-02-26 CRAN (R 3.4.4)</w:t>
+        <w:t xml:space="preserve">#&gt;  gtable          0.2.0   2016-02-26 [4] CRAN (R 3.4.4)</w:t>
       </w:r>
       <w:r>
         <w:br w:type="textWrapping"/>
@@ -10630,7 +12209,7 @@
         <w:rPr>
           <w:rStyle w:val="VerbatimChar"/>
         </w:rPr>
-        <w:t xml:space="preserve">#&gt;  highr           0.6     2016-05-09 CRAN (R 3.4.4)</w:t>
+        <w:t xml:space="preserve">#&gt;  highr           0.7     2018-06-09 [1] CRAN (R 3.5.2)</w:t>
       </w:r>
       <w:r>
         <w:br w:type="textWrapping"/>
@@ -10639,7 +12218,7 @@
         <w:rPr>
           <w:rStyle w:val="VerbatimChar"/>
         </w:rPr>
-        <w:t xml:space="preserve">#&gt;  hms             0.4.2   2018-03-10 CRAN (R 3.4.4)</w:t>
+        <w:t xml:space="preserve">#&gt;  hms             0.4.2   2018-03-10 [4] CRAN (R 3.4.4)</w:t>
       </w:r>
       <w:r>
         <w:br w:type="textWrapping"/>
@@ -10648,7 +12227,7 @@
         <w:rPr>
           <w:rStyle w:val="VerbatimChar"/>
         </w:rPr>
-        <w:t xml:space="preserve">#&gt;  htmltools       0.3.6   2017-04-28 CRAN (R 3.4.4)</w:t>
+        <w:t xml:space="preserve">#&gt;  htmltools       0.3.6   2017-04-28 [1] CRAN (R 3.5.1)</w:t>
       </w:r>
       <w:r>
         <w:br w:type="textWrapping"/>
@@ -10657,7 +12236,7 @@
         <w:rPr>
           <w:rStyle w:val="VerbatimChar"/>
         </w:rPr>
-        <w:t xml:space="preserve">#&gt;  knitr           1.20    2018-02-20 CRAN (R 3.4.4)</w:t>
+        <w:t xml:space="preserve">#&gt;  knitr           1.21    2018-12-10 [1] CRAN (R 3.5.2)</w:t>
       </w:r>
       <w:r>
         <w:br w:type="textWrapping"/>
@@ -10666,7 +12245,7 @@
         <w:rPr>
           <w:rStyle w:val="VerbatimChar"/>
         </w:rPr>
-        <w:t xml:space="preserve">#&gt;  labeling        0.3     2014-08-23 CRAN (R 3.4.1)</w:t>
+        <w:t xml:space="preserve">#&gt;  labeling        0.3     2014-08-23 [4] CRAN (R 3.4.1)</w:t>
       </w:r>
       <w:r>
         <w:br w:type="textWrapping"/>
@@ -10675,7 +12254,7 @@
         <w:rPr>
           <w:rStyle w:val="VerbatimChar"/>
         </w:rPr>
-        <w:t xml:space="preserve">#&gt;  lattice         0.20-35 2017-03-25 CRAN (R 3.4.4)</w:t>
+        <w:t xml:space="preserve">#&gt;  lattice         0.20-35 2017-03-25 [3] CRAN (R 3.5.1)</w:t>
       </w:r>
       <w:r>
         <w:br w:type="textWrapping"/>
@@ -10684,7 +12263,7 @@
         <w:rPr>
           <w:rStyle w:val="VerbatimChar"/>
         </w:rPr>
-        <w:t xml:space="preserve">#&gt;  lazyeval        0.2.1   2017-10-29 CRAN (R 3.4.4)</w:t>
+        <w:t xml:space="preserve">#&gt;  lazyeval        0.2.1   2017-10-29 [4] CRAN (R 3.5.0)</w:t>
       </w:r>
       <w:r>
         <w:br w:type="textWrapping"/>
@@ -10693,7 +12272,7 @@
         <w:rPr>
           <w:rStyle w:val="VerbatimChar"/>
         </w:rPr>
-        <w:t xml:space="preserve">#&gt;  leaps           3.0     2017-01-10 CRAN (R 3.4.4)</w:t>
+        <w:t xml:space="preserve">#&gt;  leaps           3.0     2017-01-10 [4] CRAN (R 3.5.1)</w:t>
       </w:r>
       <w:r>
         <w:br w:type="textWrapping"/>
@@ -10702,7 +12281,7 @@
         <w:rPr>
           <w:rStyle w:val="VerbatimChar"/>
         </w:rPr>
-        <w:t xml:space="preserve">#&gt;  magrittr      * 1.5     2014-11-22 CRAN (R 3.4.4)</w:t>
+        <w:t xml:space="preserve">#&gt;  magrittr      * 1.5     2014-11-22 [1] CRAN (R 3.5.1)</w:t>
       </w:r>
       <w:r>
         <w:br w:type="textWrapping"/>
@@ -10711,7 +12290,7 @@
         <w:rPr>
           <w:rStyle w:val="VerbatimChar"/>
         </w:rPr>
-        <w:t xml:space="preserve">#&gt;  MASS            7.3-49  2018-02-23 CRAN (R 3.4.4)</w:t>
+        <w:t xml:space="preserve">#&gt;  MASS            7.3-50  2018-04-30 [3] CRAN (R 3.5.1)</w:t>
       </w:r>
       <w:r>
         <w:br w:type="textWrapping"/>
@@ -10720,7 +12299,7 @@
         <w:rPr>
           <w:rStyle w:val="VerbatimChar"/>
         </w:rPr>
-        <w:t xml:space="preserve">#&gt;  memoise         1.1.0   2017-04-21 CRAN (R 3.4.4)</w:t>
+        <w:t xml:space="preserve">#&gt;  memoise         1.1.0   2017-04-21 [4] CRAN (R 3.4.4)</w:t>
       </w:r>
       <w:r>
         <w:br w:type="textWrapping"/>
@@ -10729,7 +12308,7 @@
         <w:rPr>
           <w:rStyle w:val="VerbatimChar"/>
         </w:rPr>
-        <w:t xml:space="preserve">#&gt;  methods       * 3.4.4   2018-03-15 local         </w:t>
+        <w:t xml:space="preserve">#&gt;  munsell         0.5.0   2018-06-12 [4] CRAN (R 3.5.0)</w:t>
       </w:r>
       <w:r>
         <w:br w:type="textWrapping"/>
@@ -10738,7 +12317,7 @@
         <w:rPr>
           <w:rStyle w:val="VerbatimChar"/>
         </w:rPr>
-        <w:t xml:space="preserve">#&gt;  munsell         0.4.3   2016-02-13 CRAN (R 3.4.4)</w:t>
+        <w:t xml:space="preserve">#&gt;  pillar          1.3.1   2018-12-15 [1] CRAN (R 3.5.2)</w:t>
       </w:r>
       <w:r>
         <w:br w:type="textWrapping"/>
@@ -10747,7 +12326,7 @@
         <w:rPr>
           <w:rStyle w:val="VerbatimChar"/>
         </w:rPr>
-        <w:t xml:space="preserve">#&gt;  pillar          1.2.3   2018-05-25 CRAN (R 3.4.4)</w:t>
+        <w:t xml:space="preserve">#&gt;  pkgbuild        1.0.2   2018-10-16 [4] CRAN (R 3.5.1)</w:t>
       </w:r>
       <w:r>
         <w:br w:type="textWrapping"/>
@@ -10756,7 +12335,7 @@
         <w:rPr>
           <w:rStyle w:val="VerbatimChar"/>
         </w:rPr>
-        <w:t xml:space="preserve">#&gt;  pkgconfig       2.0.1   2017-03-21 CRAN (R 3.4.4)</w:t>
+        <w:t xml:space="preserve">#&gt;  pkgconfig       2.0.2   2018-08-16 [1] CRAN (R 3.5.2)</w:t>
       </w:r>
       <w:r>
         <w:br w:type="textWrapping"/>
@@ -10765,7 +12344,7 @@
         <w:rPr>
           <w:rStyle w:val="VerbatimChar"/>
         </w:rPr>
-        <w:t xml:space="preserve">#&gt;  plyr            1.8.4   2016-06-08 CRAN (R 3.4.4)</w:t>
+        <w:t xml:space="preserve">#&gt;  pkgload         1.0.2   2018-10-29 [4] CRAN (R 3.5.1)</w:t>
       </w:r>
       <w:r>
         <w:br w:type="textWrapping"/>
@@ -10774,7 +12353,7 @@
         <w:rPr>
           <w:rStyle w:val="VerbatimChar"/>
         </w:rPr>
-        <w:t xml:space="preserve">#&gt;  purrr           0.2.5   2018-05-29 CRAN (R 3.4.4)</w:t>
+        <w:t xml:space="preserve">#&gt;  plyr            1.8.4   2016-06-08 [1] CRAN (R 3.5.1)</w:t>
       </w:r>
       <w:r>
         <w:br w:type="textWrapping"/>
@@ -10783,7 +12362,7 @@
         <w:rPr>
           <w:rStyle w:val="VerbatimChar"/>
         </w:rPr>
-        <w:t xml:space="preserve">#&gt;  R6              2.2.2   2017-06-17 CRAN (R 3.4.4)</w:t>
+        <w:t xml:space="preserve">#&gt;  prettyunits     1.0.2   2015-07-13 [4] CRAN (R 3.5.1)</w:t>
       </w:r>
       <w:r>
         <w:br w:type="textWrapping"/>
@@ -10792,7 +12371,7 @@
         <w:rPr>
           <w:rStyle w:val="VerbatimChar"/>
         </w:rPr>
-        <w:t xml:space="preserve">#&gt;  Rcpp            0.12.17 2018-05-18 CRAN (R 3.4.4)</w:t>
+        <w:t xml:space="preserve">#&gt;  processx        3.2.1   2018-12-05 [4] CRAN (R 3.5.2)</w:t>
       </w:r>
       <w:r>
         <w:br w:type="textWrapping"/>
@@ -10801,7 +12380,7 @@
         <w:rPr>
           <w:rStyle w:val="VerbatimChar"/>
         </w:rPr>
-        <w:t xml:space="preserve">#&gt;  readr           1.1.1   2017-05-16 CRAN (R 3.4.4)</w:t>
+        <w:t xml:space="preserve">#&gt;  ps              1.3.0   2018-12-21 [4] CRAN (R 3.5.2)</w:t>
       </w:r>
       <w:r>
         <w:br w:type="textWrapping"/>
@@ -10810,7 +12389,7 @@
         <w:rPr>
           <w:rStyle w:val="VerbatimChar"/>
         </w:rPr>
-        <w:t xml:space="preserve">#&gt;  rlang           0.2.1   2018-05-30 CRAN (R 3.4.4)</w:t>
+        <w:t xml:space="preserve">#&gt;  purrr           0.2.5   2018-05-29 [1] CRAN (R 3.5.2)</w:t>
       </w:r>
       <w:r>
         <w:br w:type="textWrapping"/>
@@ -10819,7 +12398,7 @@
         <w:rPr>
           <w:rStyle w:val="VerbatimChar"/>
         </w:rPr>
-        <w:t xml:space="preserve">#&gt;  rmarkdown       1.9     2018-03-01 CRAN (R 3.4.4)</w:t>
+        <w:t xml:space="preserve">#&gt;  R6              2.3.0   2018-10-04 [1] CRAN (R 3.5.1)</w:t>
       </w:r>
       <w:r>
         <w:br w:type="textWrapping"/>
@@ -10828,7 +12407,7 @@
         <w:rPr>
           <w:rStyle w:val="VerbatimChar"/>
         </w:rPr>
-        <w:t xml:space="preserve">#&gt;  rprojroot       1.3-2   2018-01-03 CRAN (R 3.4.4)</w:t>
+        <w:t xml:space="preserve">#&gt;  Rcpp            0.12.19 2018-10-01 [1] CRAN (R 3.5.1)</w:t>
       </w:r>
       <w:r>
         <w:br w:type="textWrapping"/>
@@ -10837,7 +12416,7 @@
         <w:rPr>
           <w:rStyle w:val="VerbatimChar"/>
         </w:rPr>
-        <w:t xml:space="preserve">#&gt;  scales          0.5.0   2017-08-24 CRAN (R 3.4.4)</w:t>
+        <w:t xml:space="preserve">#&gt;  readr           1.3.1   2018-12-21 [4] CRAN (R 3.5.2)</w:t>
       </w:r>
       <w:r>
         <w:br w:type="textWrapping"/>
@@ -10846,7 +12425,7 @@
         <w:rPr>
           <w:rStyle w:val="VerbatimChar"/>
         </w:rPr>
-        <w:t xml:space="preserve">#&gt;  scatterplot3d   0.3-41  2018-03-14 CRAN (R 3.4.4)</w:t>
+        <w:t xml:space="preserve">#&gt;  remotes         2.0.2   2018-10-30 [4] CRAN (R 3.5.2)</w:t>
       </w:r>
       <w:r>
         <w:br w:type="textWrapping"/>
@@ -10855,7 +12434,7 @@
         <w:rPr>
           <w:rStyle w:val="VerbatimChar"/>
         </w:rPr>
-        <w:t xml:space="preserve">#&gt;  stats         * 3.4.4   2018-03-15 local         </w:t>
+        <w:t xml:space="preserve">#&gt;  rlang           0.3.1   2019-01-08 [1] CRAN (R 3.5.2)</w:t>
       </w:r>
       <w:r>
         <w:br w:type="textWrapping"/>
@@ -10864,7 +12443,7 @@
         <w:rPr>
           <w:rStyle w:val="VerbatimChar"/>
         </w:rPr>
-        <w:t xml:space="preserve">#&gt;  stringi         1.1.7   2018-03-12 CRAN (R 3.4.4)</w:t>
+        <w:t xml:space="preserve">#&gt;  rmarkdown       1.11    2018-12-08 [1] CRAN (R 3.5.2)</w:t>
       </w:r>
       <w:r>
         <w:br w:type="textWrapping"/>
@@ -10873,7 +12452,7 @@
         <w:rPr>
           <w:rStyle w:val="VerbatimChar"/>
         </w:rPr>
-        <w:t xml:space="preserve">#&gt;  stringr         1.3.1   2018-05-10 CRAN (R 3.4.4)</w:t>
+        <w:t xml:space="preserve">#&gt;  rprojroot       1.3-2   2018-01-03 [1] CRAN (R 3.5.2)</w:t>
       </w:r>
       <w:r>
         <w:br w:type="textWrapping"/>
@@ -10882,7 +12461,7 @@
         <w:rPr>
           <w:rStyle w:val="VerbatimChar"/>
         </w:rPr>
-        <w:t xml:space="preserve">#&gt;  tibble          1.4.2   2018-01-22 CRAN (R 3.4.4)</w:t>
+        <w:t xml:space="preserve">#&gt;  scales          1.0.0   2018-08-09 [4] CRAN (R 3.5.1)</w:t>
       </w:r>
       <w:r>
         <w:br w:type="textWrapping"/>
@@ -10891,7 +12470,7 @@
         <w:rPr>
           <w:rStyle w:val="VerbatimChar"/>
         </w:rPr>
-        <w:t xml:space="preserve">#&gt;  tidyselect      0.2.4   2018-02-26 CRAN (R 3.4.4)</w:t>
+        <w:t xml:space="preserve">#&gt;  scatterplot3d   0.3-41  2018-03-14 [4] CRAN (R 3.4.4)</w:t>
       </w:r>
       <w:r>
         <w:br w:type="textWrapping"/>
@@ -10900,7 +12479,7 @@
         <w:rPr>
           <w:rStyle w:val="VerbatimChar"/>
         </w:rPr>
-        <w:t xml:space="preserve">#&gt;  tools           3.4.4   2018-03-15 local         </w:t>
+        <w:t xml:space="preserve">#&gt;  sessioninfo     1.1.1   2018-11-05 [4] CRAN (R 3.5.2)</w:t>
       </w:r>
       <w:r>
         <w:br w:type="textWrapping"/>
@@ -10909,7 +12488,7 @@
         <w:rPr>
           <w:rStyle w:val="VerbatimChar"/>
         </w:rPr>
-        <w:t xml:space="preserve">#&gt;  utils         * 3.4.4   2018-03-15 local         </w:t>
+        <w:t xml:space="preserve">#&gt;  stringi         1.2.4   2018-07-20 [1] CRAN (R 3.5.1)</w:t>
       </w:r>
       <w:r>
         <w:br w:type="textWrapping"/>
@@ -10918,7 +12497,7 @@
         <w:rPr>
           <w:rStyle w:val="VerbatimChar"/>
         </w:rPr>
-        <w:t xml:space="preserve">#&gt;  withr           2.1.2   2018-03-15 CRAN (R 3.4.4)</w:t>
+        <w:t xml:space="preserve">#&gt;  stringr         1.3.1   2018-05-10 [1] CRAN (R 3.5.1)</w:t>
       </w:r>
       <w:r>
         <w:br w:type="textWrapping"/>
@@ -10927,7 +12506,7 @@
         <w:rPr>
           <w:rStyle w:val="VerbatimChar"/>
         </w:rPr>
-        <w:t xml:space="preserve">#&gt;  xfun            0.1     2018-01-22 CRAN (R 3.4.4)</w:t>
+        <w:t xml:space="preserve">#&gt;  testthat        2.0.1   2018-10-13 [4] CRAN (R 3.5.2)</w:t>
       </w:r>
       <w:r>
         <w:br w:type="textWrapping"/>
@@ -10936,7 +12515,106 @@
         <w:rPr>
           <w:rStyle w:val="VerbatimChar"/>
         </w:rPr>
-        <w:t xml:space="preserve">#&gt;  yaml            2.1.19  2018-05-01 CRAN (R 3.4.4)</w:t>
+        <w:t xml:space="preserve">#&gt;  tibble          2.0.1   2019-01-12 [1] CRAN (R 3.5.2)</w:t>
+      </w:r>
+      <w:r>
+        <w:br w:type="textWrapping"/>
+      </w:r>
+      <w:r>
+        <w:rPr>
+          <w:rStyle w:val="VerbatimChar"/>
+        </w:rPr>
+        <w:t xml:space="preserve">#&gt;  tidyselect      0.2.5   2018-10-11 [1] CRAN (R 3.5.2)</w:t>
+      </w:r>
+      <w:r>
+        <w:br w:type="textWrapping"/>
+      </w:r>
+      <w:r>
+        <w:rPr>
+          <w:rStyle w:val="VerbatimChar"/>
+        </w:rPr>
+        <w:t xml:space="preserve">#&gt;  usethis         1.4.0   2018-08-14 [4] CRAN (R 3.5.1)</w:t>
+      </w:r>
+      <w:r>
+        <w:br w:type="textWrapping"/>
+      </w:r>
+      <w:r>
+        <w:rPr>
+          <w:rStyle w:val="VerbatimChar"/>
+        </w:rPr>
+        <w:t xml:space="preserve">#&gt;  withr           2.1.2   2018-03-15 [4] CRAN (R 3.4.4)</w:t>
+      </w:r>
+      <w:r>
+        <w:br w:type="textWrapping"/>
+      </w:r>
+      <w:r>
+        <w:rPr>
+          <w:rStyle w:val="VerbatimChar"/>
+        </w:rPr>
+        <w:t xml:space="preserve">#&gt;  xfun            0.4     2018-10-23 [1] CRAN (R 3.5.2)</w:t>
+      </w:r>
+      <w:r>
+        <w:br w:type="textWrapping"/>
+      </w:r>
+      <w:r>
+        <w:rPr>
+          <w:rStyle w:val="VerbatimChar"/>
+        </w:rPr>
+        <w:t xml:space="preserve">#&gt;  yaml            2.2.0   2018-07-25 [1] CRAN (R 3.5.1)</w:t>
+      </w:r>
+      <w:r>
+        <w:br w:type="textWrapping"/>
+      </w:r>
+      <w:r>
+        <w:rPr>
+          <w:rStyle w:val="VerbatimChar"/>
+        </w:rPr>
+        <w:t xml:space="preserve">#&gt; </w:t>
+      </w:r>
+      <w:r>
+        <w:br w:type="textWrapping"/>
+      </w:r>
+      <w:r>
+        <w:rPr>
+          <w:rStyle w:val="VerbatimChar"/>
+        </w:rPr>
+        <w:t xml:space="preserve">#&gt; [1] C:/Users/jmcasca/Documents/R_DATA/compendiums/ShortTermOccupations/packrat/lib/x86_64-w64-mingw32/3.5.1</w:t>
+      </w:r>
+      <w:r>
+        <w:br w:type="textWrapping"/>
+      </w:r>
+      <w:r>
+        <w:rPr>
+          <w:rStyle w:val="VerbatimChar"/>
+        </w:rPr>
+        <w:t xml:space="preserve">#&gt; [2] C:/Users/jmcasca/Documents/R_DATA/compendiums/ShortTermOccupations/packrat/lib-ext/x86_64-w64-mingw32/3.5.1</w:t>
+      </w:r>
+      <w:r>
+        <w:br w:type="textWrapping"/>
+      </w:r>
+      <w:r>
+        <w:rPr>
+          <w:rStyle w:val="VerbatimChar"/>
+        </w:rPr>
+        <w:t xml:space="preserve">#&gt; [3] C:/Users/jmcasca/Documents/R_DATA/compendiums/ShortTermOccupations/packrat/lib-R/x86_64-w64-mingw32/3.5.1</w:t>
+      </w:r>
+      <w:r>
+        <w:br w:type="textWrapping"/>
+      </w:r>
+      <w:r>
+        <w:rPr>
+          <w:rStyle w:val="VerbatimChar"/>
+        </w:rPr>
+        <w:t xml:space="preserve">#&gt; [4] C:/Users/jmcasca/Documents/R/win-library/3.5</w:t>
+      </w:r>
+      <w:r>
+        <w:br w:type="textWrapping"/>
+      </w:r>
+      <w:r>
+        <w:rPr>
+          <w:rStyle w:val="VerbatimChar"/>
+        </w:rPr>
+        <w:t xml:space="preserve">#&gt; [5] C:/Program Files/R/R-3.5.1/library</w:t>
       </w:r>
     </w:p>
     <w:p>
@@ -10955,7 +12633,7 @@
         <w:rPr>
           <w:rStyle w:val="VerbatimChar"/>
         </w:rPr>
-        <w:t xml:space="preserve">#&gt; Local:    master C:/Users/jmcasca/Documents/R_DATA/compendiums/ShortTermOccupations/</w:t>
+        <w:t xml:space="preserve">#&gt; Local:    master C:/Users/jmcasca/Documents/R_DATA/compendiums/ShortTermOccupations</w:t>
       </w:r>
       <w:r>
         <w:br w:type="textWrapping"/>
@@ -10973,7 +12651,7 @@
         <w:rPr>
           <w:rStyle w:val="VerbatimChar"/>
         </w:rPr>
-        <w:t xml:space="preserve">#&gt; Head:     [206ad1d] 2018-06-06: final revision</w:t>
+        <w:t xml:space="preserve">#&gt; Head:     [5ccbdc6] 2018-06-07: final revision</w:t>
       </w:r>
     </w:p>
     <w:sectPr>

</xml_diff>